<commit_message>
Final report, inclusion of git on it
</commit_message>
<xml_diff>
--- a/Report/Rel_SGD_PA-Data-Analysis_Vasco-Rodrigues.docx
+++ b/Report/Rel_SGD_PA-Data-Analysis_Vasco-Rodrigues.docx
@@ -54,17 +54,8 @@
           <w:sz w:val="96"/>
           <w:szCs w:val="96"/>
         </w:rPr>
-        <w:t xml:space="preserve">Data </w:t>
-      </w:r>
-      <w:proofErr w:type="spellStart"/>
-      <w:r>
-        <w:rPr>
-          <w:sz w:val="96"/>
-          <w:szCs w:val="96"/>
-        </w:rPr>
-        <w:t>Analysis</w:t>
-      </w:r>
-      <w:proofErr w:type="spellEnd"/>
+        <w:t>Data Analysis</w:t>
+      </w:r>
     </w:p>
     <w:p>
       <w:pPr>
@@ -165,32 +156,7 @@
           <w:sz w:val="24"/>
           <w:szCs w:val="24"/>
         </w:rPr>
-        <w:t xml:space="preserve">o Rodrigues </w:t>
-      </w:r>
-      <w:proofErr w:type="spellStart"/>
-      <w:proofErr w:type="gramStart"/>
-      <w:r>
-        <w:rPr>
-          <w:sz w:val="24"/>
-          <w:szCs w:val="24"/>
-        </w:rPr>
-        <w:t>Nr</w:t>
-      </w:r>
-      <w:proofErr w:type="spellEnd"/>
-      <w:r>
-        <w:rPr>
-          <w:sz w:val="24"/>
-          <w:szCs w:val="24"/>
-        </w:rPr>
-        <w:t>.º</w:t>
-      </w:r>
-      <w:proofErr w:type="gramEnd"/>
-      <w:r>
-        <w:rPr>
-          <w:sz w:val="24"/>
-          <w:szCs w:val="24"/>
-        </w:rPr>
-        <w:t xml:space="preserve"> 2024169097</w:t>
+        <w:t>o Rodrigues Nr.º 2024169097</w:t>
       </w:r>
     </w:p>
     <w:p>
@@ -2674,36 +2640,18 @@
         <w:pStyle w:val="Ttulo1"/>
       </w:pPr>
       <w:bookmarkStart w:id="0" w:name="_Toc200116643"/>
-      <w:proofErr w:type="spellStart"/>
       <w:r>
         <w:lastRenderedPageBreak/>
         <w:t>Introdução</w:t>
       </w:r>
       <w:bookmarkEnd w:id="0"/>
-      <w:proofErr w:type="spellEnd"/>
     </w:p>
     <w:p>
       <w:pPr>
         <w:jc w:val="both"/>
       </w:pPr>
       <w:r>
-        <w:t xml:space="preserve">Este segundo projeto, realizado no âmbito da unidade curricular de Sistemas de Gestão de Dados, tem como objetivo principal efetuar uma análise detalhada de um </w:t>
-      </w:r>
-      <w:proofErr w:type="spellStart"/>
-      <w:r>
-        <w:t>dataset</w:t>
-      </w:r>
-      <w:proofErr w:type="spellEnd"/>
-      <w:r>
-        <w:t xml:space="preserve"> construído manualmente. Este </w:t>
-      </w:r>
-      <w:proofErr w:type="spellStart"/>
-      <w:r>
-        <w:t>dataset</w:t>
-      </w:r>
-      <w:proofErr w:type="spellEnd"/>
-      <w:r>
-        <w:t xml:space="preserve"> será elaborado a partir de múltiplas fontes de informação.</w:t>
+        <w:t>Este segundo projeto, realizado no âmbito da unidade curricular de Sistemas de Gestão de Dados, tem como objetivo principal efetuar uma análise detalhada de um dataset construído manualmente. Este dataset será elaborado a partir de múltiplas fontes de informação.</w:t>
       </w:r>
     </w:p>
     <w:p>
@@ -2724,21 +2672,11 @@
         <w:pStyle w:val="Ttulo1"/>
       </w:pPr>
       <w:bookmarkStart w:id="1" w:name="_Toc200116644"/>
-      <w:proofErr w:type="spellStart"/>
       <w:r>
         <w:lastRenderedPageBreak/>
-        <w:t>Motivação</w:t>
-      </w:r>
-      <w:proofErr w:type="spellEnd"/>
-      <w:r>
-        <w:t xml:space="preserve"> e </w:t>
-      </w:r>
-      <w:proofErr w:type="spellStart"/>
-      <w:r>
-        <w:t>problema</w:t>
+        <w:t>Motivação e problema</w:t>
       </w:r>
       <w:bookmarkEnd w:id="1"/>
-      <w:proofErr w:type="spellEnd"/>
     </w:p>
     <w:p>
       <w:pPr>
@@ -2806,15 +2744,7 @@
         <w:jc w:val="both"/>
       </w:pPr>
       <w:r>
-        <w:t xml:space="preserve">O consumo de alimentos </w:t>
-      </w:r>
-      <w:proofErr w:type="spellStart"/>
-      <w:r>
-        <w:t>ultraprocessados</w:t>
-      </w:r>
-      <w:proofErr w:type="spellEnd"/>
-      <w:r>
-        <w:t>, como snacks e sobremesas, está positivamente correlacionado com a obesidade?</w:t>
+        <w:t>O consumo de alimentos ultraprocessados, como snacks e sobremesas, está positivamente correlacionado com a obesidade?</w:t>
       </w:r>
     </w:p>
     <w:p>
@@ -2898,20 +2828,10 @@
         <w:pStyle w:val="Ttulo2"/>
       </w:pPr>
       <w:bookmarkStart w:id="2" w:name="_Toc200116645"/>
-      <w:proofErr w:type="spellStart"/>
-      <w:r>
-        <w:t>Porque</w:t>
-      </w:r>
-      <w:proofErr w:type="spellEnd"/>
-      <w:r>
-        <w:t xml:space="preserve"> é </w:t>
-      </w:r>
-      <w:proofErr w:type="spellStart"/>
-      <w:r>
-        <w:t>relevante</w:t>
+      <w:r>
+        <w:t>Porque é relevante</w:t>
       </w:r>
       <w:bookmarkEnd w:id="2"/>
-      <w:proofErr w:type="spellEnd"/>
     </w:p>
     <w:p>
       <w:pPr>
@@ -2946,27 +2866,17 @@
         <w:t>Para além disto o estudo visa desenvolver um modelo preditivo para a obesidade, comparando 3 modelos de regressão.</w:t>
       </w:r>
       <w:r>
-        <w:t xml:space="preserve"> Que na falta de dados ajudaria a prever </w:t>
-      </w:r>
-      <w:proofErr w:type="gramStart"/>
-      <w:r>
-        <w:t>o índice</w:t>
+        <w:t xml:space="preserve"> Que na falta de dados ajudaria a prever o índice</w:t>
       </w:r>
       <w:r>
         <w:t>s</w:t>
       </w:r>
-      <w:proofErr w:type="gramEnd"/>
       <w:r>
         <w:t xml:space="preserve"> de obesidade</w:t>
       </w:r>
       <w:r>
-        <w:t xml:space="preserve"> para </w:t>
-      </w:r>
-      <w:proofErr w:type="spellStart"/>
-      <w:r>
-        <w:t>qu</w:t>
-      </w:r>
-      <w:proofErr w:type="spellEnd"/>
+        <w:t xml:space="preserve"> para qu</w:t>
+      </w:r>
     </w:p>
     <w:p>
       <w:pPr>
@@ -3027,38 +2937,22 @@
         <w:rPr>
           <w:lang w:val="pt-PT"/>
         </w:rPr>
-        <w:t xml:space="preserve">Tratamento e criação do </w:t>
-      </w:r>
-      <w:proofErr w:type="spellStart"/>
+        <w:t>Tratamento e criação do d</w:t>
+      </w:r>
       <w:r>
         <w:rPr>
           <w:lang w:val="pt-PT"/>
         </w:rPr>
-        <w:t>d</w:t>
-      </w:r>
-      <w:r>
-        <w:rPr>
-          <w:lang w:val="pt-PT"/>
-        </w:rPr>
         <w:t>ataset</w:t>
       </w:r>
       <w:bookmarkEnd w:id="4"/>
-      <w:proofErr w:type="spellEnd"/>
     </w:p>
     <w:p>
       <w:pPr>
         <w:jc w:val="both"/>
       </w:pPr>
       <w:r>
-        <w:t xml:space="preserve">O </w:t>
-      </w:r>
-      <w:proofErr w:type="spellStart"/>
-      <w:r>
-        <w:t>dataset</w:t>
-      </w:r>
-      <w:proofErr w:type="spellEnd"/>
-      <w:r>
-        <w:t xml:space="preserve"> final e c</w:t>
+        <w:t>O dataset final e c</w:t>
       </w:r>
       <w:r>
         <w:t>ompletamente tratado é composto por vários países da europa e os seus respetivos valores para as colunas definidas que são:</w:t>
@@ -3074,63 +2968,27 @@
       <w:r>
         <w:t xml:space="preserve">Tabela </w:t>
       </w:r>
-      <w:r>
-        <w:fldChar w:fldCharType="begin"/>
-      </w:r>
-      <w:r>
-        <w:instrText xml:space="preserve"> STYLEREF 1 \s </w:instrText>
-      </w:r>
-      <w:r>
-        <w:fldChar w:fldCharType="separate"/>
-      </w:r>
-      <w:r>
-        <w:rPr>
-          <w:noProof/>
-        </w:rPr>
-        <w:t>3</w:t>
-      </w:r>
-      <w:r>
-        <w:fldChar w:fldCharType="end"/>
-      </w:r>
+      <w:fldSimple w:instr=" STYLEREF 1 \s ">
+        <w:r>
+          <w:rPr>
+            <w:noProof/>
+          </w:rPr>
+          <w:t>3</w:t>
+        </w:r>
+      </w:fldSimple>
       <w:r>
         <w:noBreakHyphen/>
       </w:r>
-      <w:r>
-        <w:fldChar w:fldCharType="begin"/>
-      </w:r>
-      <w:r>
-        <w:instrText xml:space="preserve"> SEQ Tabela \* ARABIC \s 1 </w:instrText>
-      </w:r>
-      <w:r>
-        <w:fldChar w:fldCharType="separate"/>
-      </w:r>
-      <w:r>
-        <w:rPr>
-          <w:noProof/>
-        </w:rPr>
-        <w:t>1</w:t>
-      </w:r>
-      <w:r>
-        <w:fldChar w:fldCharType="end"/>
-      </w:r>
-      <w:r>
-        <w:t xml:space="preserve"> - </w:t>
-      </w:r>
-      <w:proofErr w:type="spellStart"/>
-      <w:r>
-        <w:t>Features</w:t>
-      </w:r>
-      <w:proofErr w:type="spellEnd"/>
-      <w:r>
-        <w:t xml:space="preserve"> do </w:t>
-      </w:r>
-      <w:proofErr w:type="spellStart"/>
-      <w:r>
-        <w:t>dataset</w:t>
-      </w:r>
-      <w:proofErr w:type="spellEnd"/>
-      <w:r>
-        <w:t xml:space="preserve"> tratado</w:t>
+      <w:fldSimple w:instr=" SEQ Tabela \* ARABIC \s 1 ">
+        <w:r>
+          <w:rPr>
+            <w:noProof/>
+          </w:rPr>
+          <w:t>1</w:t>
+        </w:r>
+      </w:fldSimple>
+      <w:r>
+        <w:t xml:space="preserve"> - Features do dataset tratado</w:t>
       </w:r>
       <w:bookmarkEnd w:id="5"/>
     </w:p>
@@ -3162,11 +3020,9 @@
               <w:spacing w:after="160" w:line="259" w:lineRule="auto"/>
               <w:jc w:val="both"/>
             </w:pPr>
-            <w:proofErr w:type="spellStart"/>
             <w:r>
               <w:t>Feature</w:t>
             </w:r>
-            <w:proofErr w:type="spellEnd"/>
           </w:p>
         </w:tc>
         <w:tc>
@@ -3201,11 +3057,9 @@
               <w:spacing w:after="160" w:line="259" w:lineRule="auto"/>
               <w:jc w:val="both"/>
             </w:pPr>
-            <w:proofErr w:type="spellStart"/>
             <w:r>
               <w:t>Population</w:t>
             </w:r>
-            <w:proofErr w:type="spellEnd"/>
           </w:p>
         </w:tc>
         <w:tc>
@@ -3277,11 +3131,9 @@
               <w:spacing w:after="160" w:line="259" w:lineRule="auto"/>
               <w:jc w:val="both"/>
             </w:pPr>
-            <w:proofErr w:type="spellStart"/>
             <w:r>
               <w:t>BurgerKing_Count</w:t>
             </w:r>
-            <w:proofErr w:type="spellEnd"/>
           </w:p>
         </w:tc>
         <w:tc>
@@ -3296,15 +3148,7 @@
               <w:cnfStyle w:val="000000000000" w:firstRow="0" w:lastRow="0" w:firstColumn="0" w:lastColumn="0" w:oddVBand="0" w:evenVBand="0" w:oddHBand="0" w:evenHBand="0" w:firstRowFirstColumn="0" w:firstRowLastColumn="0" w:lastRowFirstColumn="0" w:lastRowLastColumn="0"/>
             </w:pPr>
             <w:r>
-              <w:t xml:space="preserve">Corresponde ao número de restaurantes </w:t>
-            </w:r>
-            <w:proofErr w:type="spellStart"/>
-            <w:r>
-              <w:t>Burger</w:t>
-            </w:r>
-            <w:proofErr w:type="spellEnd"/>
-            <w:r>
-              <w:t xml:space="preserve"> King presentes em cada país</w:t>
+              <w:t>Corresponde ao número de restaurantes Burger King presentes em cada país</w:t>
             </w:r>
           </w:p>
         </w:tc>
@@ -3324,11 +3168,9 @@
               <w:spacing w:after="160" w:line="259" w:lineRule="auto"/>
               <w:jc w:val="both"/>
             </w:pPr>
-            <w:proofErr w:type="spellStart"/>
             <w:r>
               <w:t>McDonalds_Count</w:t>
             </w:r>
-            <w:proofErr w:type="spellEnd"/>
           </w:p>
         </w:tc>
         <w:tc>
@@ -3363,11 +3205,9 @@
               <w:spacing w:after="160" w:line="259" w:lineRule="auto"/>
               <w:jc w:val="both"/>
             </w:pPr>
-            <w:proofErr w:type="spellStart"/>
             <w:r>
               <w:t>Total_FastFood_Count</w:t>
             </w:r>
-            <w:proofErr w:type="spellEnd"/>
           </w:p>
         </w:tc>
         <w:tc>
@@ -3476,11 +3316,9 @@
               <w:spacing w:after="160" w:line="259" w:lineRule="auto"/>
               <w:jc w:val="both"/>
             </w:pPr>
-            <w:proofErr w:type="spellStart"/>
             <w:r>
               <w:t>Pop_Density</w:t>
             </w:r>
-            <w:proofErr w:type="spellEnd"/>
           </w:p>
         </w:tc>
         <w:tc>
@@ -3518,14 +3356,12 @@
                 <w:lang w:val="en-GB"/>
               </w:rPr>
             </w:pPr>
-            <w:proofErr w:type="spellStart"/>
             <w:r>
               <w:rPr>
                 <w:lang w:val="en-GB"/>
               </w:rPr>
               <w:t>Consumo_Eggs_and_egg_products</w:t>
             </w:r>
-            <w:proofErr w:type="spellEnd"/>
           </w:p>
         </w:tc>
         <w:tc>
@@ -3563,14 +3399,12 @@
                 <w:lang w:val="en-GB"/>
               </w:rPr>
             </w:pPr>
-            <w:proofErr w:type="spellStart"/>
             <w:r>
               <w:rPr>
                 <w:lang w:val="en-GB"/>
               </w:rPr>
               <w:t>Consumo_Fish_and_other_seafood_including_amphibians_rept</w:t>
             </w:r>
-            <w:proofErr w:type="spellEnd"/>
           </w:p>
         </w:tc>
         <w:tc>
@@ -3608,14 +3442,12 @@
                 <w:lang w:val="en-GB"/>
               </w:rPr>
             </w:pPr>
-            <w:proofErr w:type="spellStart"/>
             <w:r>
               <w:rPr>
                 <w:lang w:val="en-GB"/>
               </w:rPr>
               <w:t>Consumo_Fruit_and_fruit_products</w:t>
             </w:r>
-            <w:proofErr w:type="spellEnd"/>
           </w:p>
         </w:tc>
         <w:tc>
@@ -3653,14 +3485,12 @@
                 <w:lang w:val="en-GB"/>
               </w:rPr>
             </w:pPr>
-            <w:proofErr w:type="spellStart"/>
             <w:r>
               <w:rPr>
                 <w:lang w:val="en-GB"/>
               </w:rPr>
               <w:t>Consumo_Fruit_and_vegetable_juices</w:t>
             </w:r>
-            <w:proofErr w:type="spellEnd"/>
           </w:p>
         </w:tc>
         <w:tc>
@@ -3698,14 +3528,12 @@
                 <w:lang w:val="en-GB"/>
               </w:rPr>
             </w:pPr>
-            <w:proofErr w:type="spellStart"/>
             <w:r>
               <w:rPr>
                 <w:lang w:val="en-GB"/>
               </w:rPr>
               <w:t>Consumo_Grains_and_grain-based_products</w:t>
             </w:r>
-            <w:proofErr w:type="spellEnd"/>
           </w:p>
         </w:tc>
         <w:tc>
@@ -3743,7 +3571,6 @@
                 <w:lang w:val="en-GB"/>
               </w:rPr>
             </w:pPr>
-            <w:proofErr w:type="spellStart"/>
             <w:r>
               <w:rPr>
                 <w:lang w:val="en-GB"/>
@@ -3751,7 +3578,6 @@
               <w:lastRenderedPageBreak/>
               <w:t>Consumo_Herbs_spices_and_condiments</w:t>
             </w:r>
-            <w:proofErr w:type="spellEnd"/>
           </w:p>
         </w:tc>
         <w:tc>
@@ -3789,14 +3615,12 @@
                 <w:lang w:val="en-GB"/>
               </w:rPr>
             </w:pPr>
-            <w:proofErr w:type="spellStart"/>
             <w:r>
               <w:rPr>
                 <w:lang w:val="en-GB"/>
               </w:rPr>
               <w:t>Consumo_Legumes_nuts_and_oilseeds</w:t>
             </w:r>
-            <w:proofErr w:type="spellEnd"/>
           </w:p>
         </w:tc>
         <w:tc>
@@ -3834,14 +3658,12 @@
                 <w:lang w:val="en-GB"/>
               </w:rPr>
             </w:pPr>
-            <w:proofErr w:type="spellStart"/>
             <w:r>
               <w:rPr>
                 <w:lang w:val="en-GB"/>
               </w:rPr>
               <w:t>Consumo_Meat_and_meat_products_including_edible_offal</w:t>
             </w:r>
-            <w:proofErr w:type="spellEnd"/>
           </w:p>
         </w:tc>
         <w:tc>
@@ -3879,14 +3701,12 @@
                 <w:lang w:val="en-GB"/>
               </w:rPr>
             </w:pPr>
-            <w:proofErr w:type="spellStart"/>
             <w:r>
               <w:rPr>
                 <w:lang w:val="en-GB"/>
               </w:rPr>
               <w:t>Consumo_Milk_and_dairy_products</w:t>
             </w:r>
-            <w:proofErr w:type="spellEnd"/>
           </w:p>
         </w:tc>
         <w:tc>
@@ -3924,14 +3744,12 @@
                 <w:lang w:val="en-GB"/>
               </w:rPr>
             </w:pPr>
-            <w:proofErr w:type="spellStart"/>
             <w:r>
               <w:rPr>
                 <w:lang w:val="en-GB"/>
               </w:rPr>
               <w:t>Consumo_Non-alcoholic_beverages_excepting_milk_based_beve</w:t>
             </w:r>
-            <w:proofErr w:type="spellEnd"/>
           </w:p>
         </w:tc>
         <w:tc>
@@ -3969,14 +3787,12 @@
                 <w:lang w:val="en-GB"/>
               </w:rPr>
             </w:pPr>
-            <w:proofErr w:type="spellStart"/>
             <w:r>
               <w:rPr>
                 <w:lang w:val="en-GB"/>
               </w:rPr>
               <w:t>Consumo_Snacks_desserts_and_other_foods</w:t>
             </w:r>
-            <w:proofErr w:type="spellEnd"/>
           </w:p>
         </w:tc>
         <w:tc>
@@ -4014,14 +3830,12 @@
                 <w:lang w:val="en-GB"/>
               </w:rPr>
             </w:pPr>
-            <w:proofErr w:type="spellStart"/>
             <w:r>
               <w:rPr>
                 <w:lang w:val="en-GB"/>
               </w:rPr>
               <w:t>Consumo_Starchy_roots_and_tubers</w:t>
             </w:r>
-            <w:proofErr w:type="spellEnd"/>
           </w:p>
         </w:tc>
         <w:tc>
@@ -4056,19 +3870,9 @@
               <w:spacing w:after="160" w:line="259" w:lineRule="auto"/>
               <w:jc w:val="both"/>
             </w:pPr>
-            <w:proofErr w:type="spellStart"/>
-            <w:r>
-              <w:t>Consumo</w:t>
-            </w:r>
-            <w:proofErr w:type="gramStart"/>
-            <w:r>
-              <w:t>_Sugar</w:t>
-            </w:r>
-            <w:proofErr w:type="gramEnd"/>
-            <w:r>
-              <w:t>_and_confectionary</w:t>
-            </w:r>
-            <w:proofErr w:type="spellEnd"/>
+            <w:r>
+              <w:t>Consumo_Sugar_and_confectionary</w:t>
+            </w:r>
           </w:p>
         </w:tc>
         <w:tc>
@@ -4106,14 +3910,12 @@
                 <w:lang w:val="en-GB"/>
               </w:rPr>
             </w:pPr>
-            <w:proofErr w:type="spellStart"/>
             <w:r>
               <w:rPr>
                 <w:lang w:val="en-GB"/>
               </w:rPr>
               <w:t>Consumo_Vegetables_and_vegetable_products_including_fungi</w:t>
             </w:r>
-            <w:proofErr w:type="spellEnd"/>
           </w:p>
         </w:tc>
         <w:tc>
@@ -4149,11 +3951,9 @@
                 <w:lang w:val="en-GB"/>
               </w:rPr>
             </w:pPr>
-            <w:proofErr w:type="spellStart"/>
             <w:r>
               <w:t>Consumo_Alcoholic_beverages</w:t>
             </w:r>
-            <w:proofErr w:type="spellEnd"/>
           </w:p>
         </w:tc>
         <w:tc>
@@ -4187,14 +3987,12 @@
                 <w:lang w:val="en-GB"/>
               </w:rPr>
             </w:pPr>
-            <w:proofErr w:type="spellStart"/>
             <w:r>
               <w:rPr>
                 <w:lang w:val="en-GB"/>
               </w:rPr>
               <w:t>Consumo_Animal_and_vegetable_fats_and_oils</w:t>
             </w:r>
-            <w:proofErr w:type="spellEnd"/>
           </w:p>
         </w:tc>
         <w:tc>
@@ -4228,14 +4026,12 @@
                 <w:lang w:val="en-GB"/>
               </w:rPr>
             </w:pPr>
-            <w:proofErr w:type="spellStart"/>
             <w:r>
               <w:rPr>
                 <w:lang w:val="en-GB"/>
               </w:rPr>
               <w:t>Consumo_Composite_food_including_frozen_products</w:t>
             </w:r>
-            <w:proofErr w:type="spellEnd"/>
           </w:p>
         </w:tc>
         <w:tc>
@@ -4269,14 +4065,12 @@
                 <w:lang w:val="en-GB"/>
               </w:rPr>
             </w:pPr>
-            <w:proofErr w:type="spellStart"/>
             <w:r>
               <w:rPr>
                 <w:lang w:val="en-GB"/>
               </w:rPr>
               <w:t>Consumo_Drinking_water_water_without_any_additives_except</w:t>
             </w:r>
-            <w:proofErr w:type="spellEnd"/>
           </w:p>
         </w:tc>
         <w:tc>
@@ -4346,19 +4140,9 @@
               <w:spacing w:after="160" w:line="259" w:lineRule="auto"/>
               <w:jc w:val="both"/>
             </w:pPr>
-            <w:proofErr w:type="spellStart"/>
-            <w:r>
-              <w:t>Obesity</w:t>
-            </w:r>
-            <w:proofErr w:type="gramStart"/>
-            <w:r>
-              <w:t>_Rate</w:t>
-            </w:r>
-            <w:proofErr w:type="gramEnd"/>
-            <w:r>
-              <w:t>_Europe</w:t>
-            </w:r>
-            <w:proofErr w:type="spellEnd"/>
+            <w:r>
+              <w:t>Obesity_Rate_Europe</w:t>
+            </w:r>
           </w:p>
         </w:tc>
         <w:tc>
@@ -4426,15 +4210,7 @@
         <w:jc w:val="both"/>
       </w:pPr>
       <w:r>
-        <w:t xml:space="preserve">Foi aqui que foi gasto grande parte do tempo dedicado a este projeto no tratamento e agrupamento de todos as informações e </w:t>
-      </w:r>
-      <w:proofErr w:type="spellStart"/>
-      <w:r>
-        <w:t>datasets</w:t>
-      </w:r>
-      <w:proofErr w:type="spellEnd"/>
-      <w:r>
-        <w:t xml:space="preserve"> num só, foi também por causa deste processo que foi redefinido o objetivo e escopo do trabalho.</w:t>
+        <w:t>Foi aqui que foi gasto grande parte do tempo dedicado a este projeto no tratamento e agrupamento de todos as informações e datasets num só, foi também por causa deste processo que foi redefinido o objetivo e escopo do trabalho.</w:t>
       </w:r>
     </w:p>
     <w:p>
@@ -4443,23 +4219,7 @@
       </w:pPr>
       <w:r>
         <w:lastRenderedPageBreak/>
-        <w:t xml:space="preserve">As informações relativas aos restaurantes </w:t>
-      </w:r>
-      <w:proofErr w:type="spellStart"/>
-      <w:r>
-        <w:t>MacDonalds</w:t>
-      </w:r>
-      <w:proofErr w:type="spellEnd"/>
-      <w:r>
-        <w:t xml:space="preserve"> e </w:t>
-      </w:r>
-      <w:proofErr w:type="spellStart"/>
-      <w:r>
-        <w:t>Burger</w:t>
-      </w:r>
-      <w:proofErr w:type="spellEnd"/>
-      <w:r>
-        <w:t xml:space="preserve"> King foram extraídas diretamente das </w:t>
+        <w:t xml:space="preserve">As informações relativas aos restaurantes MacDonalds e Burger King foram extraídas diretamente das </w:t>
       </w:r>
       <w:r>
         <w:t xml:space="preserve">seguintes fontes </w:t>
@@ -4658,57 +4418,23 @@
         <w:jc w:val="both"/>
       </w:pPr>
       <w:r>
-        <w:t xml:space="preserve">Foi através dos dados de contagem de restaurantes de </w:t>
-      </w:r>
-      <w:proofErr w:type="spellStart"/>
-      <w:r>
-        <w:t>MacDonals</w:t>
-      </w:r>
-      <w:proofErr w:type="spellEnd"/>
+        <w:t xml:space="preserve">Foi através dos dados de contagem de restaurantes de MacDonals e Burger King e dos dados populacionais e de área de quadrada que foram calculadas as features: </w:t>
+      </w:r>
+      <w:r>
+        <w:t>FastFood_density_per_1000km2</w:t>
+      </w:r>
+      <w:r>
+        <w:t xml:space="preserve">, </w:t>
+      </w:r>
+      <w:r>
+        <w:t>FastFood_per_100k</w:t>
+      </w:r>
       <w:r>
         <w:t xml:space="preserve"> e </w:t>
       </w:r>
-      <w:proofErr w:type="spellStart"/>
-      <w:r>
-        <w:t>Burger</w:t>
-      </w:r>
-      <w:proofErr w:type="spellEnd"/>
-      <w:r>
-        <w:t xml:space="preserve"> King e dos dados populacionais e de área de quadrada que foram calculadas as </w:t>
-      </w:r>
-      <w:proofErr w:type="spellStart"/>
-      <w:r>
-        <w:t>features</w:t>
-      </w:r>
-      <w:proofErr w:type="spellEnd"/>
-      <w:r>
-        <w:t xml:space="preserve">: </w:t>
-      </w:r>
-      <w:r>
-        <w:t>FastFood_density_per_1000km2</w:t>
-      </w:r>
-      <w:r>
-        <w:t xml:space="preserve">, </w:t>
-      </w:r>
-      <w:r>
-        <w:t>FastFood_per_100k</w:t>
-      </w:r>
-      <w:r>
-        <w:t xml:space="preserve"> </w:t>
-      </w:r>
-      <w:proofErr w:type="gramStart"/>
-      <w:r>
-        <w:t xml:space="preserve">e </w:t>
-      </w:r>
-      <w:proofErr w:type="spellStart"/>
-      <w:r>
-        <w:t>Total</w:t>
-      </w:r>
-      <w:proofErr w:type="gramEnd"/>
-      <w:r>
-        <w:t>_FastFood_Count</w:t>
-      </w:r>
-      <w:proofErr w:type="spellEnd"/>
+      <w:r>
+        <w:t>Total_FastFood_Count</w:t>
+      </w:r>
       <w:r>
         <w:t>.</w:t>
       </w:r>
@@ -4777,23 +4503,7 @@
         <w:jc w:val="both"/>
       </w:pPr>
       <w:r>
-        <w:t>Neste ficheiro, a coluna "</w:t>
-      </w:r>
-      <w:proofErr w:type="spellStart"/>
-      <w:r>
-        <w:t>Foodex</w:t>
-      </w:r>
-      <w:proofErr w:type="spellEnd"/>
-      <w:r>
-        <w:t xml:space="preserve"> L1" continha as categorias de alimentos que podem ser vistas nas colunas do conjunto de dados final. Esta coluna era padronizada, mas, como todas as categorias estavam numa única coluna, existiam diversas entradas para cada país. Para resolver este problema, estas classes foram </w:t>
-      </w:r>
-      <w:proofErr w:type="spellStart"/>
-      <w:r>
-        <w:t>pivotadas</w:t>
-      </w:r>
-      <w:proofErr w:type="spellEnd"/>
-      <w:r>
-        <w:t xml:space="preserve"> para se tornarem colunas no conjunto de dados final, eliminando assim a redundância e permitindo uma melhor análise.</w:t>
+        <w:t>Neste ficheiro, a coluna "Foodex L1" continha as categorias de alimentos que podem ser vistas nas colunas do conjunto de dados final. Esta coluna era padronizada, mas, como todas as categorias estavam numa única coluna, existiam diversas entradas para cada país. Para resolver este problema, estas classes foram pivotadas para se tornarem colunas no conjunto de dados final, eliminando assim a redundância e permitindo uma melhor análise.</w:t>
       </w:r>
     </w:p>
     <w:p>
@@ -4922,7 +4632,6 @@
       <w:r>
         <w:t xml:space="preserve">, novamente tendo o cuidado de extrair apenas os dados de 2017 e neste caso foi apenas extraída a coluna de </w:t>
       </w:r>
-      <w:proofErr w:type="spellStart"/>
       <w:r>
         <w:rPr>
           <w:i/>
@@ -4930,17 +4639,8 @@
         </w:rPr>
         <w:t>overweight</w:t>
       </w:r>
-      <w:proofErr w:type="spellEnd"/>
-      <w:r>
-        <w:t xml:space="preserve">, esta coluna de dados tendo em conta o objetivo definido anteriormente representará a variável target do </w:t>
-      </w:r>
-      <w:proofErr w:type="spellStart"/>
-      <w:r>
-        <w:t>dataset</w:t>
-      </w:r>
-      <w:proofErr w:type="spellEnd"/>
-      <w:r>
-        <w:t>.</w:t>
+      <w:r>
+        <w:t>, esta coluna de dados tendo em conta o objetivo definido anteriormente representará a variável target do dataset.</w:t>
       </w:r>
     </w:p>
     <w:p>
@@ -5036,33 +4736,58 @@
         <w:lastRenderedPageBreak/>
         <w:t xml:space="preserve">Posteriormente, os dados de consumo alimentar foram inseridos no </w:t>
       </w:r>
-      <w:proofErr w:type="spellStart"/>
+      <w:r>
+        <w:t xml:space="preserve">dataset </w:t>
+      </w:r>
+      <w:r>
+        <w:t xml:space="preserve">final. </w:t>
+      </w:r>
+      <w:r>
+        <w:t>Foram adicionados</w:t>
+      </w:r>
+      <w:r>
+        <w:t xml:space="preserve"> também os dados do PIB, os dados relativos aos restaurantes de fast food, as taxas de obesidade na Europa e os níveis de atividade física ao </w:t>
+      </w:r>
+      <w:r>
+        <w:t>dataset final</w:t>
+      </w:r>
+      <w:r>
+        <w:t>.</w:t>
+      </w:r>
+    </w:p>
+    <w:p>
+      <w:pPr>
+        <w:jc w:val="both"/>
+      </w:pPr>
+      <w:r>
+        <w:t>Foram adicionados</w:t>
+      </w:r>
+      <w:r>
+        <w:t xml:space="preserve"> ainda os dados populacionais completos, incluindo a densidade populacional</w:t>
+      </w:r>
+      <w:r>
+        <w:t>, população</w:t>
+      </w:r>
+      <w:r>
+        <w:t xml:space="preserve"> e a área em quilómetros quadrados. Por fim, o </w:t>
+      </w:r>
+      <w:r>
+        <w:t xml:space="preserve">dataset foi reorganizado </w:t>
+      </w:r>
+      <w:r>
+        <w:t xml:space="preserve">para colocar as colunas mais relevantes no início e </w:t>
+      </w:r>
+      <w:r>
+        <w:t xml:space="preserve">foram removidos </w:t>
+      </w:r>
+      <w:r>
+        <w:t xml:space="preserve">os países sem dados de obesidade ou com valores nulos. Países sem dados suficientes foram identificados e removidos. O </w:t>
+      </w:r>
       <w:r>
         <w:t>dataset</w:t>
       </w:r>
-      <w:proofErr w:type="spellEnd"/>
-      <w:r>
-        <w:t xml:space="preserve"> </w:t>
-      </w:r>
-      <w:r>
-        <w:t xml:space="preserve">final. </w:t>
-      </w:r>
-      <w:r>
-        <w:t>Foram adicionados</w:t>
-      </w:r>
-      <w:r>
-        <w:t xml:space="preserve"> também os dados do PIB, os dados relativos aos restaurantes de fast food, as taxas de obesidade na Europa e os níveis de atividade física ao </w:t>
-      </w:r>
-      <w:proofErr w:type="spellStart"/>
-      <w:r>
-        <w:t>dataset</w:t>
-      </w:r>
-      <w:proofErr w:type="spellEnd"/>
-      <w:r>
-        <w:t xml:space="preserve"> final</w:t>
-      </w:r>
-      <w:r>
-        <w:t>.</w:t>
+      <w:r>
+        <w:t xml:space="preserve"> final foi ordenado por nome de país e guardado num ficheiro CSV para análise posterior.</w:t>
       </w:r>
     </w:p>
     <w:p>
@@ -5070,94 +4795,31 @@
         <w:jc w:val="both"/>
       </w:pPr>
       <w:r>
-        <w:t>Foram adicionados</w:t>
-      </w:r>
-      <w:r>
-        <w:t xml:space="preserve"> ainda os dados populacionais completos, incluindo a densidade populacional</w:t>
-      </w:r>
-      <w:r>
-        <w:t>, população</w:t>
-      </w:r>
-      <w:r>
-        <w:t xml:space="preserve"> e a área em quilómetros quadrados. Por fim, o </w:t>
-      </w:r>
-      <w:proofErr w:type="spellStart"/>
-      <w:r>
-        <w:t>dataset</w:t>
-      </w:r>
-      <w:proofErr w:type="spellEnd"/>
-      <w:r>
-        <w:t xml:space="preserve"> foi reorganizado </w:t>
-      </w:r>
-      <w:r>
-        <w:t xml:space="preserve">para colocar as colunas mais relevantes no início e </w:t>
-      </w:r>
-      <w:r>
-        <w:t xml:space="preserve">foram removidos </w:t>
-      </w:r>
-      <w:r>
-        <w:t xml:space="preserve">os países sem dados de obesidade ou com valores nulos. Países sem dados suficientes foram identificados e removidos. O </w:t>
-      </w:r>
-      <w:proofErr w:type="spellStart"/>
-      <w:r>
-        <w:t>dataset</w:t>
-      </w:r>
-      <w:proofErr w:type="spellEnd"/>
-      <w:r>
-        <w:t xml:space="preserve"> final foi ordenado por nome de país e guardado num ficheiro CSV para análise posterior.</w:t>
-      </w:r>
+        <w:t>Uma vez com o dataset completamente tratado foi iniciada a análise dos dados.</w:t>
+      </w:r>
+    </w:p>
+    <w:p>
+      <w:pPr>
+        <w:pStyle w:val="Ttulo2"/>
+      </w:pPr>
+      <w:bookmarkStart w:id="6" w:name="_Toc200116648"/>
+      <w:r>
+        <w:t>Sistema</w:t>
+      </w:r>
+      <w:r>
+        <w:t xml:space="preserve"> e métodos</w:t>
+      </w:r>
+      <w:bookmarkEnd w:id="6"/>
     </w:p>
     <w:p>
       <w:pPr>
         <w:jc w:val="both"/>
       </w:pPr>
       <w:r>
-        <w:t xml:space="preserve">Uma vez com o </w:t>
-      </w:r>
-      <w:proofErr w:type="spellStart"/>
-      <w:r>
-        <w:t>dataset</w:t>
-      </w:r>
-      <w:proofErr w:type="spellEnd"/>
-      <w:r>
-        <w:t xml:space="preserve"> completamente tratado foi iniciada a análise dos dados.</w:t>
-      </w:r>
-    </w:p>
-    <w:p>
-      <w:pPr>
-        <w:pStyle w:val="Ttulo2"/>
-      </w:pPr>
-      <w:bookmarkStart w:id="6" w:name="_Toc200116648"/>
-      <w:r>
-        <w:t>Sistema</w:t>
-      </w:r>
-      <w:r>
-        <w:t xml:space="preserve"> e </w:t>
-      </w:r>
-      <w:proofErr w:type="spellStart"/>
-      <w:r>
-        <w:t>métodos</w:t>
-      </w:r>
-      <w:bookmarkEnd w:id="6"/>
-      <w:proofErr w:type="spellEnd"/>
-    </w:p>
-    <w:p>
-      <w:pPr>
-        <w:jc w:val="both"/>
-      </w:pPr>
-      <w:r>
         <w:t>Para obter estes resultados f</w:t>
       </w:r>
       <w:r>
-        <w:t xml:space="preserve">oi utilizado um ambiente de programação </w:t>
-      </w:r>
-      <w:proofErr w:type="spellStart"/>
-      <w:r>
-        <w:t>python</w:t>
-      </w:r>
-      <w:proofErr w:type="spellEnd"/>
-      <w:r>
-        <w:t>, que realizou todas as operações de tratamento e agrupamento de dados na secção anterior. Além disto foi também através deste ambiente que foi feita a análise de dados e a criação dos modelos de regressão.</w:t>
+        <w:t>oi utilizado um ambiente de programação python, que realizou todas as operações de tratamento e agrupamento de dados na secção anterior. Além disto foi também através deste ambiente que foi feita a análise de dados e a criação dos modelos de regressão.</w:t>
       </w:r>
     </w:p>
     <w:p>
@@ -5178,15 +4840,7 @@
         <w:jc w:val="both"/>
       </w:pPr>
       <w:r>
-        <w:t xml:space="preserve">Pandas: Esta biblioteca foi utilizada principalmente para a leitura dos diferentes </w:t>
-      </w:r>
-      <w:proofErr w:type="spellStart"/>
-      <w:r>
-        <w:t>datasets</w:t>
-      </w:r>
-      <w:proofErr w:type="spellEnd"/>
-      <w:r>
-        <w:t xml:space="preserve"> escolhidos para terem os seus dados extraídos. Para além disto foram utilizados métodos desta biblioteca para agrupar e concatenar os diferentes dados;</w:t>
+        <w:t>Pandas: Esta biblioteca foi utilizada principalmente para a leitura dos diferentes datasets escolhidos para terem os seus dados extraídos. Para além disto foram utilizados métodos desta biblioteca para agrupar e concatenar os diferentes dados;</w:t>
       </w:r>
     </w:p>
     <w:p>
@@ -5198,29 +4852,8 @@
         </w:numPr>
         <w:jc w:val="both"/>
       </w:pPr>
-      <w:proofErr w:type="spellStart"/>
-      <w:r>
-        <w:t>Seaborn</w:t>
-      </w:r>
-      <w:proofErr w:type="spellEnd"/>
-      <w:r>
-        <w:t xml:space="preserve">: Esta biblioteca foi apenas utilizada para uma função que foi a criação do </w:t>
-      </w:r>
-      <w:proofErr w:type="spellStart"/>
-      <w:r>
-        <w:t>heatmat</w:t>
-      </w:r>
-      <w:proofErr w:type="spellEnd"/>
-      <w:r>
-        <w:t xml:space="preserve"> através da matriz de correlação do </w:t>
-      </w:r>
-      <w:proofErr w:type="spellStart"/>
-      <w:r>
-        <w:t>dataset</w:t>
-      </w:r>
-      <w:proofErr w:type="spellEnd"/>
-      <w:r>
-        <w:t>;</w:t>
+      <w:r>
+        <w:t>Seaborn: Esta biblioteca foi apenas utilizada para uma função que foi a criação do heatmat através da matriz de correlação do dataset;</w:t>
       </w:r>
     </w:p>
     <w:p>
@@ -5232,37 +4865,8 @@
         </w:numPr>
         <w:jc w:val="both"/>
       </w:pPr>
-      <w:proofErr w:type="spellStart"/>
-      <w:r>
-        <w:t>Matplotlib</w:t>
-      </w:r>
-      <w:proofErr w:type="spellEnd"/>
-      <w:r>
-        <w:t xml:space="preserve">: Assim como a biblioteca anterior </w:t>
-      </w:r>
-      <w:proofErr w:type="gramStart"/>
-      <w:r>
-        <w:t>esta</w:t>
-      </w:r>
-      <w:proofErr w:type="gramEnd"/>
-      <w:r>
-        <w:t xml:space="preserve"> apenas teve uma função que foi demonstrar o </w:t>
-      </w:r>
-      <w:proofErr w:type="spellStart"/>
-      <w:r>
-        <w:t>heatmap</w:t>
-      </w:r>
-      <w:proofErr w:type="spellEnd"/>
-      <w:r>
-        <w:t xml:space="preserve"> criado pelo </w:t>
-      </w:r>
-      <w:proofErr w:type="spellStart"/>
-      <w:r>
-        <w:t>seaborn</w:t>
-      </w:r>
-      <w:proofErr w:type="spellEnd"/>
-      <w:r>
-        <w:t>;</w:t>
+      <w:r>
+        <w:t>Matplotlib: Assim como a biblioteca anterior esta apenas teve uma função que foi demonstrar o heatmap criado pelo seaborn;</w:t>
       </w:r>
     </w:p>
     <w:p>
@@ -5274,104 +4878,11 @@
         </w:numPr>
         <w:jc w:val="both"/>
       </w:pPr>
-      <w:proofErr w:type="spellStart"/>
-      <w:r>
-        <w:t>Scikit-learn</w:t>
-      </w:r>
-      <w:proofErr w:type="spellEnd"/>
-      <w:r>
-        <w:t xml:space="preserve">: Esta biblioteca teve um grande papel no desenvolvimento dos modelos, pois forneceu métricas para classificar os diferentes modelos escolhidos, como R2 score, </w:t>
-      </w:r>
-      <w:proofErr w:type="spellStart"/>
-      <w:r>
-        <w:t>mean</w:t>
-      </w:r>
-      <w:proofErr w:type="spellEnd"/>
-      <w:r>
-        <w:t xml:space="preserve"> </w:t>
-      </w:r>
-      <w:proofErr w:type="spellStart"/>
-      <w:r>
-        <w:t>absolute</w:t>
-      </w:r>
-      <w:proofErr w:type="spellEnd"/>
-      <w:r>
-        <w:t xml:space="preserve"> error e </w:t>
-      </w:r>
-      <w:proofErr w:type="spellStart"/>
-      <w:r>
-        <w:t>root</w:t>
-      </w:r>
-      <w:proofErr w:type="spellEnd"/>
-      <w:r>
-        <w:t xml:space="preserve"> </w:t>
-      </w:r>
-      <w:proofErr w:type="spellStart"/>
-      <w:r>
-        <w:t>mean</w:t>
-      </w:r>
-      <w:proofErr w:type="spellEnd"/>
-      <w:r>
-        <w:t xml:space="preserve"> </w:t>
-      </w:r>
-      <w:proofErr w:type="spellStart"/>
-      <w:r>
-        <w:t>absolute</w:t>
-      </w:r>
-      <w:proofErr w:type="spellEnd"/>
-      <w:r>
-        <w:t xml:space="preserve"> error. Foi através desta biblioteca que os dados foram normalizados, e foi esta biblioteca que forneceu os modelos </w:t>
-      </w:r>
-      <w:r>
-        <w:t xml:space="preserve">de regressão: Linear </w:t>
-      </w:r>
-      <w:proofErr w:type="spellStart"/>
-      <w:r>
-        <w:t>Regression</w:t>
-      </w:r>
-      <w:proofErr w:type="spellEnd"/>
-      <w:r>
-        <w:t xml:space="preserve"> </w:t>
-      </w:r>
-      <w:proofErr w:type="spellStart"/>
-      <w:r>
-        <w:t>Ridge</w:t>
-      </w:r>
-      <w:proofErr w:type="spellEnd"/>
-      <w:r>
-        <w:t xml:space="preserve"> </w:t>
-      </w:r>
-      <w:proofErr w:type="spellStart"/>
-      <w:r>
-        <w:t>Regression</w:t>
-      </w:r>
-      <w:proofErr w:type="spellEnd"/>
-      <w:r>
-        <w:t xml:space="preserve"> e </w:t>
-      </w:r>
-      <w:proofErr w:type="spellStart"/>
-      <w:r>
-        <w:t>Random</w:t>
-      </w:r>
-      <w:proofErr w:type="spellEnd"/>
-      <w:r>
-        <w:t xml:space="preserve"> </w:t>
-      </w:r>
-      <w:proofErr w:type="spellStart"/>
-      <w:r>
-        <w:t>Forest</w:t>
-      </w:r>
-      <w:proofErr w:type="spellEnd"/>
-      <w:r>
-        <w:t xml:space="preserve"> </w:t>
-      </w:r>
-      <w:proofErr w:type="spellStart"/>
-      <w:r>
-        <w:t>Regressor</w:t>
-      </w:r>
-      <w:proofErr w:type="spellEnd"/>
-      <w:r>
-        <w:t>.</w:t>
+      <w:r>
+        <w:t xml:space="preserve">Scikit-learn: Esta biblioteca teve um grande papel no desenvolvimento dos modelos, pois forneceu métricas para classificar os diferentes modelos escolhidos, como R2 score, mean absolute error e root mean absolute error. Foi através desta biblioteca que os dados foram normalizados, e foi esta biblioteca que forneceu os modelos </w:t>
+      </w:r>
+      <w:r>
+        <w:t>de regressão: Linear Regression Ridge Regression e Random Forest Regressor.</w:t>
       </w:r>
     </w:p>
     <w:p>
@@ -5391,55 +4902,27 @@
       <w:r>
         <w:t xml:space="preserve">Tabela </w:t>
       </w:r>
-      <w:r>
-        <w:fldChar w:fldCharType="begin"/>
-      </w:r>
-      <w:r>
-        <w:instrText xml:space="preserve"> STYLEREF 1 \s </w:instrText>
-      </w:r>
-      <w:r>
-        <w:fldChar w:fldCharType="separate"/>
-      </w:r>
-      <w:r>
-        <w:rPr>
-          <w:noProof/>
-        </w:rPr>
-        <w:t>3</w:t>
-      </w:r>
-      <w:r>
-        <w:fldChar w:fldCharType="end"/>
-      </w:r>
+      <w:fldSimple w:instr=" STYLEREF 1 \s ">
+        <w:r>
+          <w:rPr>
+            <w:noProof/>
+          </w:rPr>
+          <w:t>3</w:t>
+        </w:r>
+      </w:fldSimple>
       <w:r>
         <w:noBreakHyphen/>
       </w:r>
-      <w:r>
-        <w:fldChar w:fldCharType="begin"/>
-      </w:r>
-      <w:r>
-        <w:instrText xml:space="preserve"> SEQ Tabela \* ARABIC \s 1 </w:instrText>
-      </w:r>
-      <w:r>
-        <w:fldChar w:fldCharType="separate"/>
-      </w:r>
-      <w:r>
-        <w:rPr>
-          <w:noProof/>
-        </w:rPr>
-        <w:t>2</w:t>
-      </w:r>
-      <w:r>
-        <w:fldChar w:fldCharType="end"/>
-      </w:r>
-      <w:r>
-        <w:t xml:space="preserve"> - </w:t>
-      </w:r>
-      <w:proofErr w:type="spellStart"/>
-      <w:r>
-        <w:t>Desrição</w:t>
-      </w:r>
-      <w:proofErr w:type="spellEnd"/>
-      <w:r>
-        <w:t xml:space="preserve"> de modelos utilizados</w:t>
+      <w:fldSimple w:instr=" SEQ Tabela \* ARABIC \s 1 ">
+        <w:r>
+          <w:rPr>
+            <w:noProof/>
+          </w:rPr>
+          <w:t>2</w:t>
+        </w:r>
+      </w:fldSimple>
+      <w:r>
+        <w:t xml:space="preserve"> - Desrição de modelos utilizados</w:t>
       </w:r>
       <w:bookmarkEnd w:id="7"/>
     </w:p>
@@ -5500,13 +4983,8 @@
               <w:spacing w:after="160" w:line="259" w:lineRule="auto"/>
             </w:pPr>
             <w:r>
-              <w:t xml:space="preserve">Linear </w:t>
-            </w:r>
-            <w:proofErr w:type="spellStart"/>
-            <w:r>
-              <w:t>Regression</w:t>
-            </w:r>
-            <w:proofErr w:type="spellEnd"/>
+              <w:t>Linear Regression</w:t>
+            </w:r>
           </w:p>
         </w:tc>
         <w:tc>
@@ -5536,19 +5014,9 @@
             <w:pPr>
               <w:spacing w:after="160" w:line="259" w:lineRule="auto"/>
             </w:pPr>
-            <w:proofErr w:type="spellStart"/>
-            <w:r>
-              <w:t>Ridge</w:t>
-            </w:r>
-            <w:proofErr w:type="spellEnd"/>
-            <w:r>
-              <w:t xml:space="preserve"> </w:t>
-            </w:r>
-            <w:proofErr w:type="spellStart"/>
-            <w:r>
-              <w:t>Regression</w:t>
-            </w:r>
-            <w:proofErr w:type="spellEnd"/>
+            <w:r>
+              <w:t>Ridge Regression</w:t>
+            </w:r>
           </w:p>
         </w:tc>
         <w:tc>
@@ -5562,35 +5030,11 @@
               <w:cnfStyle w:val="000000000000" w:firstRow="0" w:lastRow="0" w:firstColumn="0" w:lastColumn="0" w:oddVBand="0" w:evenVBand="0" w:oddHBand="0" w:evenHBand="0" w:firstRowFirstColumn="0" w:firstRowLastColumn="0" w:lastRowFirstColumn="0" w:lastRowLastColumn="0"/>
             </w:pPr>
             <w:r>
-              <w:t xml:space="preserve">A regressão </w:t>
-            </w:r>
-            <w:proofErr w:type="spellStart"/>
-            <w:r>
-              <w:t>Ridge</w:t>
-            </w:r>
-            <w:proofErr w:type="spellEnd"/>
-            <w:r>
-              <w:t xml:space="preserve"> é uma técnica de regressão linear que inclui uma penalização de regularização. Esta penalização ajuda a reduzir a </w:t>
+              <w:t xml:space="preserve">A regressão Ridge é uma técnica de regressão linear que inclui uma penalização de regularização. Esta penalização ajuda a reduzir a </w:t>
             </w:r>
             <w:r>
               <w:lastRenderedPageBreak/>
-              <w:t xml:space="preserve">complexidade do modelo e a evitar </w:t>
-            </w:r>
-            <w:proofErr w:type="spellStart"/>
-            <w:r>
-              <w:t>overfitting</w:t>
-            </w:r>
-            <w:proofErr w:type="spellEnd"/>
-            <w:r>
-              <w:t xml:space="preserve">, sendo especialmente útil quando há </w:t>
-            </w:r>
-            <w:proofErr w:type="spellStart"/>
-            <w:r>
-              <w:t>multicolinearidade</w:t>
-            </w:r>
-            <w:proofErr w:type="spellEnd"/>
-            <w:r>
-              <w:t xml:space="preserve"> entre as variáveis independentes.</w:t>
+              <w:t>complexidade do modelo e a evitar overfitting, sendo especialmente útil quando há multicolinearidade entre as variáveis independentes.</w:t>
             </w:r>
           </w:p>
         </w:tc>
@@ -5606,27 +5050,10 @@
             <w:pPr>
               <w:spacing w:after="160" w:line="259" w:lineRule="auto"/>
             </w:pPr>
-            <w:proofErr w:type="spellStart"/>
-            <w:r>
-              <w:t>Random</w:t>
-            </w:r>
-            <w:proofErr w:type="spellEnd"/>
-            <w:r>
-              <w:t xml:space="preserve"> </w:t>
-            </w:r>
-            <w:proofErr w:type="spellStart"/>
-            <w:r>
-              <w:t>Forest</w:t>
-            </w:r>
-            <w:proofErr w:type="spellEnd"/>
-            <w:r>
-              <w:t xml:space="preserve"> </w:t>
-            </w:r>
-            <w:proofErr w:type="spellStart"/>
-            <w:r>
-              <w:t>Regressor</w:t>
-            </w:r>
-            <w:proofErr w:type="spellEnd"/>
+            <w:r>
+              <w:lastRenderedPageBreak/>
+              <w:t>Random Forest Regressor</w:t>
+            </w:r>
           </w:p>
         </w:tc>
         <w:tc>
@@ -5640,47 +5067,7 @@
               <w:cnfStyle w:val="000000000000" w:firstRow="0" w:lastRow="0" w:firstColumn="0" w:lastColumn="0" w:oddVBand="0" w:evenVBand="0" w:oddHBand="0" w:evenHBand="0" w:firstRowFirstColumn="0" w:firstRowLastColumn="0" w:lastRowFirstColumn="0" w:lastRowLastColumn="0"/>
             </w:pPr>
             <w:r>
-              <w:t xml:space="preserve">O </w:t>
-            </w:r>
-            <w:proofErr w:type="spellStart"/>
-            <w:r>
-              <w:t>Random</w:t>
-            </w:r>
-            <w:proofErr w:type="spellEnd"/>
-            <w:r>
-              <w:t xml:space="preserve"> </w:t>
-            </w:r>
-            <w:proofErr w:type="spellStart"/>
-            <w:r>
-              <w:t>Forest</w:t>
-            </w:r>
-            <w:proofErr w:type="spellEnd"/>
-            <w:r>
-              <w:t xml:space="preserve"> </w:t>
-            </w:r>
-            <w:proofErr w:type="spellStart"/>
-            <w:r>
-              <w:t>Regressor</w:t>
-            </w:r>
-            <w:proofErr w:type="spellEnd"/>
-            <w:r>
-              <w:t xml:space="preserve"> é um modelo de ensemble </w:t>
-            </w:r>
-            <w:proofErr w:type="spellStart"/>
-            <w:r>
-              <w:t>learning</w:t>
-            </w:r>
-            <w:proofErr w:type="spellEnd"/>
-            <w:r>
-              <w:t xml:space="preserve"> que utiliza múltiplas árvores de decisão para melhorar a precisão da previsão e controlar o </w:t>
-            </w:r>
-            <w:proofErr w:type="spellStart"/>
-            <w:r>
-              <w:t>overfitting</w:t>
-            </w:r>
-            <w:proofErr w:type="spellEnd"/>
-            <w:r>
-              <w:t>. Cada árvore é treinada em uma amostra aleatória dos dados, e a previsão final é a média das previsões de todas as árvores.</w:t>
+              <w:t>O Random Forest Regressor é um modelo de ensemble learning que utiliza múltiplas árvores de decisão para melhorar a precisão da previsão e controlar o overfitting. Cada árvore é treinada em uma amostra aleatória dos dados, e a previsão final é a média das previsões de todas as árvores.</w:t>
             </w:r>
           </w:p>
         </w:tc>
@@ -5692,31 +5079,7 @@
         <w:jc w:val="both"/>
       </w:pPr>
       <w:r>
-        <w:t xml:space="preserve">Para treinar estes modelos o </w:t>
-      </w:r>
-      <w:proofErr w:type="spellStart"/>
-      <w:r>
-        <w:t>dataset</w:t>
-      </w:r>
-      <w:proofErr w:type="spellEnd"/>
-      <w:r>
-        <w:t xml:space="preserve"> tratado foi dividido em dois, </w:t>
-      </w:r>
-      <w:proofErr w:type="spellStart"/>
-      <w:r>
-        <w:t>dataset</w:t>
-      </w:r>
-      <w:proofErr w:type="spellEnd"/>
-      <w:r>
-        <w:t xml:space="preserve"> de treino e </w:t>
-      </w:r>
-      <w:proofErr w:type="spellStart"/>
-      <w:r>
-        <w:t>dataset</w:t>
-      </w:r>
-      <w:proofErr w:type="spellEnd"/>
-      <w:r>
-        <w:t xml:space="preserve"> de teste, todos estes modelos tiveram as mesmas condições de treino e teste para as comparações serem justas.</w:t>
+        <w:t>Para treinar estes modelos o dataset tratado foi dividido em dois, dataset de treino e dataset de teste, todos estes modelos tiveram as mesmas condições de treino e teste para as comparações serem justas.</w:t>
       </w:r>
     </w:p>
     <w:p>
@@ -5729,26 +5092,19 @@
         <w:pStyle w:val="Ttulo1"/>
       </w:pPr>
       <w:bookmarkStart w:id="8" w:name="_Toc200116649"/>
-      <w:proofErr w:type="spellStart"/>
       <w:r>
         <w:lastRenderedPageBreak/>
         <w:t>Resultados</w:t>
       </w:r>
       <w:bookmarkEnd w:id="8"/>
-      <w:proofErr w:type="spellEnd"/>
     </w:p>
     <w:p>
       <w:pPr>
         <w:pStyle w:val="Ttulo2"/>
       </w:pPr>
       <w:bookmarkStart w:id="9" w:name="_Toc200116650"/>
-      <w:proofErr w:type="spellStart"/>
-      <w:r>
-        <w:t>Análise</w:t>
-      </w:r>
-      <w:proofErr w:type="spellEnd"/>
-      <w:r>
-        <w:t xml:space="preserve"> de dados</w:t>
+      <w:r>
+        <w:t>Análise de dados</w:t>
       </w:r>
       <w:bookmarkEnd w:id="9"/>
     </w:p>
@@ -5757,18 +5113,10 @@
         <w:jc w:val="both"/>
       </w:pPr>
       <w:r>
-        <w:t xml:space="preserve">Após a criação do </w:t>
-      </w:r>
-      <w:proofErr w:type="spellStart"/>
-      <w:r>
-        <w:t>d</w:t>
-      </w:r>
-      <w:r>
-        <w:t>ataset</w:t>
-      </w:r>
-      <w:proofErr w:type="spellEnd"/>
-      <w:r>
-        <w:t xml:space="preserve"> a partir das diversas fontes, foi iniciada a análise de resultados.</w:t>
+        <w:t>Após a criação do d</w:t>
+      </w:r>
+      <w:r>
+        <w:t>ataset a partir das diversas fontes, foi iniciada a análise de resultados.</w:t>
       </w:r>
     </w:p>
     <w:p>
@@ -5903,45 +5251,25 @@
       <w:r>
         <w:t xml:space="preserve">Figura </w:t>
       </w:r>
-      <w:r>
-        <w:fldChar w:fldCharType="begin"/>
-      </w:r>
-      <w:r>
-        <w:instrText xml:space="preserve"> STYLEREF 1 \s </w:instrText>
-      </w:r>
-      <w:r>
-        <w:fldChar w:fldCharType="separate"/>
-      </w:r>
-      <w:r>
-        <w:rPr>
-          <w:noProof/>
-        </w:rPr>
-        <w:t>4</w:t>
-      </w:r>
-      <w:r>
-        <w:fldChar w:fldCharType="end"/>
-      </w:r>
+      <w:fldSimple w:instr=" STYLEREF 1 \s ">
+        <w:r>
+          <w:rPr>
+            <w:noProof/>
+          </w:rPr>
+          <w:t>4</w:t>
+        </w:r>
+      </w:fldSimple>
       <w:r>
         <w:noBreakHyphen/>
       </w:r>
-      <w:r>
-        <w:fldChar w:fldCharType="begin"/>
-      </w:r>
-      <w:r>
-        <w:instrText xml:space="preserve"> SEQ Figura \* ARABIC \s 1 </w:instrText>
-      </w:r>
-      <w:r>
-        <w:fldChar w:fldCharType="separate"/>
-      </w:r>
-      <w:r>
-        <w:rPr>
-          <w:noProof/>
-        </w:rPr>
-        <w:t>1</w:t>
-      </w:r>
-      <w:r>
-        <w:fldChar w:fldCharType="end"/>
-      </w:r>
+      <w:fldSimple w:instr=" SEQ Figura \* ARABIC \s 1 ">
+        <w:r>
+          <w:rPr>
+            <w:noProof/>
+          </w:rPr>
+          <w:t>1</w:t>
+        </w:r>
+      </w:fldSimple>
       <w:bookmarkEnd w:id="10"/>
       <w:r>
         <w:t xml:space="preserve"> - Mapa de correlação</w:t>
@@ -5956,15 +5284,7 @@
         <w:t>E foi possível encontra</w:t>
       </w:r>
       <w:r>
-        <w:t xml:space="preserve">r que existem várias correlações entre as diferentes variáveis do </w:t>
-      </w:r>
-      <w:proofErr w:type="spellStart"/>
-      <w:r>
-        <w:t>dataset</w:t>
-      </w:r>
-      <w:proofErr w:type="spellEnd"/>
-      <w:r>
-        <w:t>, e, portanto, serão destacadas as seguintes:</w:t>
+        <w:t>r que existem várias correlações entre as diferentes variáveis do dataset, e, portanto, serão destacadas as seguintes:</w:t>
       </w:r>
     </w:p>
     <w:p>
@@ -5990,15 +5310,7 @@
         <w:jc w:val="both"/>
       </w:pPr>
       <w:r>
-        <w:t xml:space="preserve">A população e consequentemente a densidade populacional sendo que este último tem uma moderada correlação (-0.51) com a diminuição destes índices e é o maior índice de correlação negativo presente no </w:t>
-      </w:r>
-      <w:proofErr w:type="spellStart"/>
-      <w:r>
-        <w:t>dataset</w:t>
-      </w:r>
-      <w:proofErr w:type="spellEnd"/>
-      <w:r>
-        <w:t>.</w:t>
+        <w:t>A população e consequentemente a densidade populacional sendo que este último tem uma moderada correlação (-0.51) com a diminuição destes índices e é o maior índice de correlação negativo presente no dataset.</w:t>
       </w:r>
     </w:p>
     <w:p>
@@ -6011,15 +5323,7 @@
         <w:jc w:val="both"/>
       </w:pPr>
       <w:r>
-        <w:t xml:space="preserve">A dieta alimentar de cada país pode sim ter uma </w:t>
-      </w:r>
-      <w:proofErr w:type="gramStart"/>
-      <w:r>
-        <w:t>influencia</w:t>
-      </w:r>
-      <w:proofErr w:type="gramEnd"/>
-      <w:r>
-        <w:t xml:space="preserve"> na diminuição destes índices como pode ser verificado </w:t>
+        <w:t xml:space="preserve">A dieta alimentar de cada país pode sim ter uma influencia na diminuição destes índices como pode ser verificado </w:t>
       </w:r>
       <w:r>
         <w:t>pelo consumo de “</w:t>
@@ -6030,115 +5334,87 @@
       <w:r>
         <w:t xml:space="preserve"> </w:t>
       </w:r>
-      <w:proofErr w:type="spellStart"/>
       <w:r>
         <w:t>nuts</w:t>
       </w:r>
-      <w:proofErr w:type="spellEnd"/>
       <w:r>
         <w:t xml:space="preserve"> </w:t>
       </w:r>
-      <w:proofErr w:type="spellStart"/>
       <w:r>
         <w:t>and</w:t>
       </w:r>
-      <w:proofErr w:type="spellEnd"/>
       <w:r>
         <w:t xml:space="preserve"> </w:t>
       </w:r>
-      <w:proofErr w:type="spellStart"/>
       <w:r>
         <w:t>oilseeds</w:t>
       </w:r>
-      <w:proofErr w:type="spellEnd"/>
       <w:r>
         <w:t>” que tem uma correlação negativa de -0.40, de “</w:t>
       </w:r>
-      <w:proofErr w:type="spellStart"/>
       <w:r>
         <w:t>Drinking</w:t>
       </w:r>
-      <w:proofErr w:type="spellEnd"/>
       <w:r>
         <w:t xml:space="preserve"> </w:t>
       </w:r>
-      <w:proofErr w:type="spellStart"/>
       <w:r>
         <w:t>water</w:t>
       </w:r>
-      <w:proofErr w:type="spellEnd"/>
       <w:r>
         <w:t xml:space="preserve">, </w:t>
       </w:r>
-      <w:proofErr w:type="spellStart"/>
       <w:r>
         <w:t>water</w:t>
       </w:r>
-      <w:proofErr w:type="spellEnd"/>
       <w:r>
         <w:t xml:space="preserve"> </w:t>
       </w:r>
-      <w:proofErr w:type="spellStart"/>
       <w:r>
         <w:t>without</w:t>
       </w:r>
-      <w:proofErr w:type="spellEnd"/>
       <w:r>
         <w:t xml:space="preserve"> </w:t>
       </w:r>
-      <w:proofErr w:type="spellStart"/>
       <w:r>
         <w:t>any</w:t>
       </w:r>
-      <w:proofErr w:type="spellEnd"/>
       <w:r>
         <w:t xml:space="preserve"> </w:t>
       </w:r>
-      <w:proofErr w:type="spellStart"/>
       <w:r>
         <w:t>additives</w:t>
       </w:r>
-      <w:proofErr w:type="spellEnd"/>
       <w:r>
         <w:t>” que tem uma correlação negativa de -0.40, de “</w:t>
       </w:r>
-      <w:proofErr w:type="spellStart"/>
       <w:r>
         <w:t>Milk</w:t>
       </w:r>
-      <w:proofErr w:type="spellEnd"/>
       <w:r>
         <w:t xml:space="preserve"> </w:t>
       </w:r>
-      <w:proofErr w:type="spellStart"/>
       <w:r>
         <w:t>and</w:t>
       </w:r>
-      <w:proofErr w:type="spellEnd"/>
       <w:r>
         <w:t xml:space="preserve"> </w:t>
       </w:r>
-      <w:proofErr w:type="spellStart"/>
       <w:r>
         <w:t>dairy</w:t>
       </w:r>
-      <w:proofErr w:type="spellEnd"/>
       <w:r>
         <w:t xml:space="preserve"> </w:t>
       </w:r>
-      <w:proofErr w:type="spellStart"/>
       <w:r>
         <w:t>products</w:t>
       </w:r>
-      <w:proofErr w:type="spellEnd"/>
       <w:r>
         <w:t>” que tem a maior correlação negativa de -0.47 e por fim “</w:t>
       </w:r>
-      <w:proofErr w:type="spellStart"/>
       <w:r>
         <w:t>Composite</w:t>
       </w:r>
-      <w:proofErr w:type="spellEnd"/>
       <w:r>
         <w:t xml:space="preserve"> </w:t>
       </w:r>
@@ -6148,27 +5424,21 @@
       <w:r>
         <w:t xml:space="preserve"> </w:t>
       </w:r>
-      <w:proofErr w:type="spellStart"/>
       <w:r>
         <w:t>including</w:t>
       </w:r>
-      <w:proofErr w:type="spellEnd"/>
       <w:r>
         <w:t xml:space="preserve"> </w:t>
       </w:r>
-      <w:proofErr w:type="spellStart"/>
       <w:r>
         <w:t>frozen</w:t>
       </w:r>
-      <w:proofErr w:type="spellEnd"/>
       <w:r>
         <w:t xml:space="preserve"> </w:t>
       </w:r>
-      <w:proofErr w:type="spellStart"/>
       <w:r>
         <w:t>products</w:t>
       </w:r>
-      <w:proofErr w:type="spellEnd"/>
       <w:r>
         <w:t>” com uma correlação negativa de -0.46</w:t>
       </w:r>
@@ -6183,29 +5453,17 @@
         <w:jc w:val="both"/>
       </w:pPr>
       <w:r>
-        <w:t xml:space="preserve">Foi ainda possível verificar as </w:t>
-      </w:r>
-      <w:proofErr w:type="spellStart"/>
-      <w:r>
-        <w:t>features</w:t>
-      </w:r>
-      <w:proofErr w:type="spellEnd"/>
-      <w:r>
-        <w:t xml:space="preserve"> que mais contribuíram para o aumento do índice de obesidade foram o PIB com um valor de correlação positiva de 0.45 e o consumo de “</w:t>
-      </w:r>
-      <w:proofErr w:type="spellStart"/>
+        <w:t>Foi ainda possível verificar as features que mais contribuíram para o aumento do índice de obesidade foram o PIB com um valor de correlação positiva de 0.45 e o consumo de “</w:t>
+      </w:r>
       <w:r>
         <w:t>Alcoholic</w:t>
       </w:r>
-      <w:proofErr w:type="spellEnd"/>
       <w:r>
         <w:t xml:space="preserve"> </w:t>
       </w:r>
-      <w:proofErr w:type="spellStart"/>
       <w:r>
         <w:t>beverages</w:t>
       </w:r>
-      <w:proofErr w:type="spellEnd"/>
       <w:r>
         <w:t>”.</w:t>
       </w:r>
@@ -6234,39 +5492,7 @@
       </w:pPr>
       <w:r>
         <w:lastRenderedPageBreak/>
-        <w:t>O consumo de “</w:t>
-      </w:r>
-      <w:proofErr w:type="spellStart"/>
-      <w:r>
-        <w:t>Alcoholic</w:t>
-      </w:r>
-      <w:proofErr w:type="spellEnd"/>
-      <w:r>
-        <w:t xml:space="preserve"> </w:t>
-      </w:r>
-      <w:proofErr w:type="spellStart"/>
-      <w:r>
-        <w:t>Beverages</w:t>
-      </w:r>
-      <w:proofErr w:type="spellEnd"/>
-      <w:r>
-        <w:t xml:space="preserve">” está correlacionado positivamente com esta </w:t>
-      </w:r>
-      <w:proofErr w:type="spellStart"/>
-      <w:r>
-        <w:t>feature</w:t>
-      </w:r>
-      <w:proofErr w:type="spellEnd"/>
-      <w:r>
-        <w:t xml:space="preserve">, </w:t>
-      </w:r>
-      <w:proofErr w:type="gramStart"/>
-      <w:r>
-        <w:t>ou seja</w:t>
-      </w:r>
-      <w:proofErr w:type="gramEnd"/>
-      <w:r>
-        <w:t xml:space="preserve"> quanto mais rico for um país maior serão os índices de consumo de álcool que por sua vez também aumenta o índice de obesidade com observado na análise anterior.</w:t>
+        <w:t>O consumo de “Alcoholic Beverages” está correlacionado positivamente com esta feature, ou seja quanto mais rico for um país maior serão os índices de consumo de álcool que por sua vez também aumenta o índice de obesidade com observado na análise anterior.</w:t>
       </w:r>
     </w:p>
     <w:p>
@@ -6292,75 +5518,23 @@
         <w:jc w:val="both"/>
       </w:pPr>
       <w:r>
-        <w:t>O consumo de “Non-</w:t>
-      </w:r>
-      <w:proofErr w:type="spellStart"/>
-      <w:r>
-        <w:t>alcoholic</w:t>
-      </w:r>
-      <w:proofErr w:type="spellEnd"/>
+        <w:t>O consumo de “Non-alcoholic beverages excepting milk based beverages” tem uma correlação pos</w:t>
+      </w:r>
+      <w:r>
+        <w:t>itiva com estes índices de 0.56</w:t>
+      </w:r>
+      <w:r>
+        <w:t>. No entanto houve também outras bebidas que quando os índices de atividade física são altos também tendem a aumentar que são “</w:t>
+      </w:r>
+      <w:r>
+        <w:t>Alcoholic</w:t>
+      </w:r>
       <w:r>
         <w:t xml:space="preserve"> </w:t>
       </w:r>
-      <w:proofErr w:type="spellStart"/>
       <w:r>
         <w:t>beverages</w:t>
       </w:r>
-      <w:proofErr w:type="spellEnd"/>
-      <w:r>
-        <w:t xml:space="preserve"> </w:t>
-      </w:r>
-      <w:proofErr w:type="spellStart"/>
-      <w:r>
-        <w:t>excepting</w:t>
-      </w:r>
-      <w:proofErr w:type="spellEnd"/>
-      <w:r>
-        <w:t xml:space="preserve"> </w:t>
-      </w:r>
-      <w:proofErr w:type="spellStart"/>
-      <w:r>
-        <w:t>milk</w:t>
-      </w:r>
-      <w:proofErr w:type="spellEnd"/>
-      <w:r>
-        <w:t xml:space="preserve"> </w:t>
-      </w:r>
-      <w:proofErr w:type="spellStart"/>
-      <w:r>
-        <w:t>based</w:t>
-      </w:r>
-      <w:proofErr w:type="spellEnd"/>
-      <w:r>
-        <w:t xml:space="preserve"> </w:t>
-      </w:r>
-      <w:proofErr w:type="spellStart"/>
-      <w:r>
-        <w:t>beverages</w:t>
-      </w:r>
-      <w:proofErr w:type="spellEnd"/>
-      <w:r>
-        <w:t>” tem uma correlação pos</w:t>
-      </w:r>
-      <w:r>
-        <w:t>itiva com estes índices de 0.56</w:t>
-      </w:r>
-      <w:r>
-        <w:t>. No entanto houve também outras bebidas que quando os índices de atividade física são altos também tendem a aumentar que são “</w:t>
-      </w:r>
-      <w:proofErr w:type="spellStart"/>
-      <w:r>
-        <w:t>Alcoholic</w:t>
-      </w:r>
-      <w:proofErr w:type="spellEnd"/>
-      <w:r>
-        <w:t xml:space="preserve"> </w:t>
-      </w:r>
-      <w:proofErr w:type="spellStart"/>
-      <w:r>
-        <w:t>beverages</w:t>
-      </w:r>
-      <w:proofErr w:type="spellEnd"/>
       <w:r>
         <w:t>” com uma correlação de 0.37</w:t>
       </w:r>
@@ -6377,64 +5551,47 @@
       <w:r>
         <w:t>No lado negativo foi possível verificar países que tendem a consumir mais “</w:t>
       </w:r>
-      <w:proofErr w:type="spellStart"/>
       <w:r>
         <w:t>Fish</w:t>
       </w:r>
-      <w:proofErr w:type="spellEnd"/>
       <w:r>
         <w:t xml:space="preserve"> </w:t>
       </w:r>
-      <w:proofErr w:type="spellStart"/>
       <w:r>
         <w:t>and</w:t>
       </w:r>
-      <w:proofErr w:type="spellEnd"/>
       <w:r>
         <w:t xml:space="preserve"> </w:t>
       </w:r>
-      <w:proofErr w:type="spellStart"/>
       <w:r>
         <w:t>other</w:t>
       </w:r>
-      <w:proofErr w:type="spellEnd"/>
       <w:r>
         <w:t xml:space="preserve"> </w:t>
       </w:r>
-      <w:proofErr w:type="spellStart"/>
       <w:r>
         <w:t>seafood</w:t>
       </w:r>
-      <w:proofErr w:type="spellEnd"/>
       <w:r>
         <w:t xml:space="preserve"> </w:t>
       </w:r>
-      <w:proofErr w:type="spellStart"/>
       <w:r>
         <w:t>including</w:t>
       </w:r>
-      <w:proofErr w:type="spellEnd"/>
       <w:r>
         <w:t xml:space="preserve"> </w:t>
       </w:r>
-      <w:proofErr w:type="spellStart"/>
       <w:r>
         <w:t>amphibians</w:t>
       </w:r>
-      <w:proofErr w:type="spellEnd"/>
       <w:r>
         <w:t xml:space="preserve"> </w:t>
       </w:r>
-      <w:proofErr w:type="spellStart"/>
       <w:r>
         <w:t>repti</w:t>
       </w:r>
       <w:r>
-        <w:t>ls</w:t>
-      </w:r>
-      <w:proofErr w:type="spellEnd"/>
-      <w:r>
-        <w:t>” tendem a ter índices de atividade física mais baixos, como pode ser verificado pela sua correlação de -0.55.</w:t>
+        <w:t>ls” tendem a ter índices de atividade física mais baixos, como pode ser verificado pela sua correlação de -0.55.</w:t>
       </w:r>
     </w:p>
     <w:p>
@@ -6447,15 +5604,7 @@
         <w:jc w:val="both"/>
       </w:pPr>
       <w:r>
-        <w:t xml:space="preserve">Em relação </w:t>
-      </w:r>
-      <w:proofErr w:type="gramStart"/>
-      <w:r>
-        <w:t>ao restaurantes fast</w:t>
-      </w:r>
-      <w:proofErr w:type="gramEnd"/>
-      <w:r>
-        <w:t xml:space="preserve"> food, não foram encontradas correlações significativas a não ser obviamente com as métricas calculadas através destes dados, no entanto, foi possível verificar que sim o número de restaurantes fast food é correlacionado com a densidade populacional com uma correlação de 0.53.</w:t>
+        <w:t>Em relação ao restaurantes fast food, não foram encontradas correlações significativas a não ser obviamente com as métricas calculadas através destes dados, no entanto, foi possível verificar que sim o número de restaurantes fast food é correlacionado com a densidade populacional com uma correlação de 0.53.</w:t>
       </w:r>
     </w:p>
     <w:p>
@@ -6509,15 +5658,7 @@
         <w:fldChar w:fldCharType="end"/>
       </w:r>
       <w:r>
-        <w:t xml:space="preserve"> : Esta figura demonstra a distribuição dos níveis de obesidade presentes no </w:t>
-      </w:r>
-      <w:proofErr w:type="spellStart"/>
-      <w:r>
-        <w:t>dataset</w:t>
-      </w:r>
-      <w:proofErr w:type="spellEnd"/>
-      <w:r>
-        <w:t>, que só por si só já são bastante inquietantes uma vez que são tão altos e que apesar de haver índices mais baixos nas casas dos 40 a maior parte dos índices de obesidade encontram-se no lado direito do gráfico na casa dos 55</w:t>
+        <w:t xml:space="preserve"> : Esta figura demonstra a distribuição dos níveis de obesidade presentes no dataset, que só por si só já são bastante inquietantes uma vez que são tão altos e que apesar de haver índices mais baixos nas casas dos 40 a maior parte dos índices de obesidade encontram-se no lado direito do gráfico na casa dos 55</w:t>
       </w:r>
       <w:r>
         <w:t>;</w:t>
@@ -6560,23 +5701,7 @@
         <w:t>3</w:t>
       </w:r>
       <w:r>
-        <w:t xml:space="preserve"> - Tipo de dietas </w:t>
-      </w:r>
-      <w:proofErr w:type="spellStart"/>
-      <w:r>
-        <w:t>vs</w:t>
-      </w:r>
-      <w:proofErr w:type="spellEnd"/>
-      <w:r>
-        <w:t xml:space="preserve"> </w:t>
-      </w:r>
-      <w:proofErr w:type="spellStart"/>
-      <w:r>
-        <w:t>Indice</w:t>
-      </w:r>
-      <w:proofErr w:type="spellEnd"/>
-      <w:r>
-        <w:t xml:space="preserve"> de obesidade</w:t>
+        <w:t xml:space="preserve"> - Tipo de dietas vs Indice de obesidade</w:t>
       </w:r>
       <w:r>
         <w:fldChar w:fldCharType="end"/>
@@ -6622,23 +5747,7 @@
         <w:t>4</w:t>
       </w:r>
       <w:r>
-        <w:t xml:space="preserve"> - Densidade populacional </w:t>
-      </w:r>
-      <w:proofErr w:type="spellStart"/>
-      <w:r>
-        <w:t>vs</w:t>
-      </w:r>
-      <w:proofErr w:type="spellEnd"/>
-      <w:r>
-        <w:t xml:space="preserve"> </w:t>
-      </w:r>
-      <w:proofErr w:type="spellStart"/>
-      <w:r>
-        <w:t>indice</w:t>
-      </w:r>
-      <w:proofErr w:type="spellEnd"/>
-      <w:r>
-        <w:t xml:space="preserve"> de obesidade</w:t>
+        <w:t xml:space="preserve"> - Densidade populacional vs indice de obesidade</w:t>
       </w:r>
       <w:r>
         <w:fldChar w:fldCharType="end"/>
@@ -6699,15 +5808,7 @@
         <w:t>5</w:t>
       </w:r>
       <w:r>
-        <w:t xml:space="preserve"> - PIB </w:t>
-      </w:r>
-      <w:proofErr w:type="spellStart"/>
-      <w:r>
-        <w:t>vs</w:t>
-      </w:r>
-      <w:proofErr w:type="spellEnd"/>
-      <w:r>
-        <w:t xml:space="preserve"> consumo de bebidas alcoólicas</w:t>
+        <w:t xml:space="preserve"> - PIB vs consumo de bebidas alcoólicas</w:t>
       </w:r>
       <w:r>
         <w:fldChar w:fldCharType="end"/>
@@ -6768,23 +5869,7 @@
         <w:t>6</w:t>
       </w:r>
       <w:r>
-        <w:t xml:space="preserve"> - Atividade </w:t>
-      </w:r>
-      <w:proofErr w:type="spellStart"/>
-      <w:r>
-        <w:t>fisica</w:t>
-      </w:r>
-      <w:proofErr w:type="spellEnd"/>
-      <w:r>
-        <w:t xml:space="preserve"> </w:t>
-      </w:r>
-      <w:proofErr w:type="spellStart"/>
-      <w:r>
-        <w:t>vs</w:t>
-      </w:r>
-      <w:proofErr w:type="spellEnd"/>
-      <w:r>
-        <w:t xml:space="preserve"> tipo de dietas</w:t>
+        <w:t xml:space="preserve"> - Atividade fisica vs tipo de dietas</w:t>
       </w:r>
       <w:r>
         <w:fldChar w:fldCharType="end"/>
@@ -6833,15 +5918,7 @@
         <w:t>7</w:t>
       </w:r>
       <w:r>
-        <w:t xml:space="preserve"> - Densidade populacional </w:t>
-      </w:r>
-      <w:proofErr w:type="spellStart"/>
-      <w:r>
-        <w:t>vs</w:t>
-      </w:r>
-      <w:proofErr w:type="spellEnd"/>
-      <w:r>
-        <w:t xml:space="preserve"> densidade de restaurantes Fast Food</w:t>
+        <w:t xml:space="preserve"> - Densidade populacional vs densidade de restaurantes Fast Food</w:t>
       </w:r>
       <w:r>
         <w:fldChar w:fldCharType="end"/>
@@ -6850,15 +5927,7 @@
         <w:t xml:space="preserve"> : </w:t>
       </w:r>
       <w:r>
-        <w:t xml:space="preserve">Nesta figura é possível verificar que sim a densidade de restaurantes de Fast Food estará correlacionada moderadamente com a densidade populacional de um país, </w:t>
-      </w:r>
-      <w:proofErr w:type="spellStart"/>
-      <w:r>
-        <w:t>poís</w:t>
-      </w:r>
-      <w:proofErr w:type="spellEnd"/>
-      <w:r>
-        <w:t xml:space="preserve"> estes restaurantes procuram fazer dinheiro, inserindo mais restaurantes em países mais densos em termos de população.</w:t>
+        <w:t>Nesta figura é possível verificar que sim a densidade de restaurantes de Fast Food estará correlacionada moderadamente com a densidade populacional de um país, poís estes restaurantes procuram fazer dinheiro, inserindo mais restaurantes em países mais densos em termos de população.</w:t>
       </w:r>
     </w:p>
     <w:p>
@@ -6918,45 +5987,25 @@
       <w:r>
         <w:t xml:space="preserve">Figura </w:t>
       </w:r>
-      <w:r>
-        <w:fldChar w:fldCharType="begin"/>
-      </w:r>
-      <w:r>
-        <w:instrText xml:space="preserve"> STYLEREF 1 \s </w:instrText>
-      </w:r>
-      <w:r>
-        <w:fldChar w:fldCharType="separate"/>
-      </w:r>
-      <w:r>
-        <w:rPr>
-          <w:noProof/>
-        </w:rPr>
-        <w:t>4</w:t>
-      </w:r>
-      <w:r>
-        <w:fldChar w:fldCharType="end"/>
-      </w:r>
+      <w:fldSimple w:instr=" STYLEREF 1 \s ">
+        <w:r>
+          <w:rPr>
+            <w:noProof/>
+          </w:rPr>
+          <w:t>4</w:t>
+        </w:r>
+      </w:fldSimple>
       <w:r>
         <w:noBreakHyphen/>
       </w:r>
-      <w:r>
-        <w:fldChar w:fldCharType="begin"/>
-      </w:r>
-      <w:r>
-        <w:instrText xml:space="preserve"> SEQ Figura \* ARABIC \s 1 </w:instrText>
-      </w:r>
-      <w:r>
-        <w:fldChar w:fldCharType="separate"/>
-      </w:r>
-      <w:r>
-        <w:rPr>
-          <w:noProof/>
-        </w:rPr>
-        <w:t>2</w:t>
-      </w:r>
-      <w:r>
-        <w:fldChar w:fldCharType="end"/>
-      </w:r>
+      <w:fldSimple w:instr=" SEQ Figura \* ARABIC \s 1 ">
+        <w:r>
+          <w:rPr>
+            <w:noProof/>
+          </w:rPr>
+          <w:t>2</w:t>
+        </w:r>
+      </w:fldSimple>
       <w:r>
         <w:t xml:space="preserve"> - Distribuição da taxa de obesidade</w:t>
       </w:r>
@@ -7019,63 +6068,27 @@
       <w:r>
         <w:t xml:space="preserve">Figura </w:t>
       </w:r>
-      <w:r>
-        <w:fldChar w:fldCharType="begin"/>
-      </w:r>
-      <w:r>
-        <w:instrText xml:space="preserve"> STYLEREF 1 \s </w:instrText>
-      </w:r>
-      <w:r>
-        <w:fldChar w:fldCharType="separate"/>
-      </w:r>
-      <w:r>
-        <w:rPr>
-          <w:noProof/>
-        </w:rPr>
-        <w:t>4</w:t>
-      </w:r>
-      <w:r>
-        <w:fldChar w:fldCharType="end"/>
-      </w:r>
+      <w:fldSimple w:instr=" STYLEREF 1 \s ">
+        <w:r>
+          <w:rPr>
+            <w:noProof/>
+          </w:rPr>
+          <w:t>4</w:t>
+        </w:r>
+      </w:fldSimple>
       <w:r>
         <w:noBreakHyphen/>
       </w:r>
-      <w:r>
-        <w:fldChar w:fldCharType="begin"/>
-      </w:r>
-      <w:r>
-        <w:instrText xml:space="preserve"> SEQ Figura \* ARABIC \s 1 </w:instrText>
-      </w:r>
-      <w:r>
-        <w:fldChar w:fldCharType="separate"/>
-      </w:r>
-      <w:r>
-        <w:rPr>
-          <w:noProof/>
-        </w:rPr>
-        <w:t>3</w:t>
-      </w:r>
-      <w:r>
-        <w:fldChar w:fldCharType="end"/>
-      </w:r>
-      <w:r>
-        <w:t xml:space="preserve"> - Tipo de dietas </w:t>
-      </w:r>
-      <w:proofErr w:type="spellStart"/>
-      <w:r>
-        <w:t>vs</w:t>
-      </w:r>
-      <w:proofErr w:type="spellEnd"/>
-      <w:r>
-        <w:t xml:space="preserve"> </w:t>
-      </w:r>
-      <w:proofErr w:type="spellStart"/>
-      <w:r>
-        <w:t>Indice</w:t>
-      </w:r>
-      <w:proofErr w:type="spellEnd"/>
-      <w:r>
-        <w:t xml:space="preserve"> de obesidade</w:t>
+      <w:fldSimple w:instr=" SEQ Figura \* ARABIC \s 1 ">
+        <w:r>
+          <w:rPr>
+            <w:noProof/>
+          </w:rPr>
+          <w:t>3</w:t>
+        </w:r>
+      </w:fldSimple>
+      <w:r>
+        <w:t xml:space="preserve"> - Tipo de dietas vs Indice de obesidade</w:t>
       </w:r>
       <w:bookmarkEnd w:id="14"/>
       <w:bookmarkEnd w:id="15"/>
@@ -7137,63 +6150,27 @@
       <w:r>
         <w:t xml:space="preserve">Figura </w:t>
       </w:r>
-      <w:r>
-        <w:fldChar w:fldCharType="begin"/>
-      </w:r>
-      <w:r>
-        <w:instrText xml:space="preserve"> STYLEREF 1 \s </w:instrText>
-      </w:r>
-      <w:r>
-        <w:fldChar w:fldCharType="separate"/>
-      </w:r>
-      <w:r>
-        <w:rPr>
-          <w:noProof/>
-        </w:rPr>
-        <w:t>4</w:t>
-      </w:r>
-      <w:r>
-        <w:fldChar w:fldCharType="end"/>
-      </w:r>
+      <w:fldSimple w:instr=" STYLEREF 1 \s ">
+        <w:r>
+          <w:rPr>
+            <w:noProof/>
+          </w:rPr>
+          <w:t>4</w:t>
+        </w:r>
+      </w:fldSimple>
       <w:r>
         <w:noBreakHyphen/>
       </w:r>
-      <w:r>
-        <w:fldChar w:fldCharType="begin"/>
-      </w:r>
-      <w:r>
-        <w:instrText xml:space="preserve"> SEQ Figura \* ARABIC \s 1 </w:instrText>
-      </w:r>
-      <w:r>
-        <w:fldChar w:fldCharType="separate"/>
-      </w:r>
-      <w:r>
-        <w:rPr>
-          <w:noProof/>
-        </w:rPr>
-        <w:t>4</w:t>
-      </w:r>
-      <w:r>
-        <w:fldChar w:fldCharType="end"/>
-      </w:r>
-      <w:r>
-        <w:t xml:space="preserve"> - Densidade populacional </w:t>
-      </w:r>
-      <w:proofErr w:type="spellStart"/>
-      <w:r>
-        <w:t>vs</w:t>
-      </w:r>
-      <w:proofErr w:type="spellEnd"/>
-      <w:r>
-        <w:t xml:space="preserve"> </w:t>
-      </w:r>
-      <w:proofErr w:type="spellStart"/>
-      <w:r>
-        <w:t>indice</w:t>
-      </w:r>
-      <w:proofErr w:type="spellEnd"/>
-      <w:r>
-        <w:t xml:space="preserve"> de obesidade</w:t>
+      <w:fldSimple w:instr=" SEQ Figura \* ARABIC \s 1 ">
+        <w:r>
+          <w:rPr>
+            <w:noProof/>
+          </w:rPr>
+          <w:t>4</w:t>
+        </w:r>
+      </w:fldSimple>
+      <w:r>
+        <w:t xml:space="preserve"> - Densidade populacional vs indice de obesidade</w:t>
       </w:r>
       <w:bookmarkEnd w:id="16"/>
       <w:bookmarkEnd w:id="17"/>
@@ -7254,55 +6231,27 @@
       <w:r>
         <w:t xml:space="preserve">Figura </w:t>
       </w:r>
-      <w:r>
-        <w:fldChar w:fldCharType="begin"/>
-      </w:r>
-      <w:r>
-        <w:instrText xml:space="preserve"> STYLEREF 1 \s </w:instrText>
-      </w:r>
-      <w:r>
-        <w:fldChar w:fldCharType="separate"/>
-      </w:r>
-      <w:r>
-        <w:rPr>
-          <w:noProof/>
-        </w:rPr>
-        <w:t>4</w:t>
-      </w:r>
-      <w:r>
-        <w:fldChar w:fldCharType="end"/>
-      </w:r>
+      <w:fldSimple w:instr=" STYLEREF 1 \s ">
+        <w:r>
+          <w:rPr>
+            <w:noProof/>
+          </w:rPr>
+          <w:t>4</w:t>
+        </w:r>
+      </w:fldSimple>
       <w:r>
         <w:noBreakHyphen/>
       </w:r>
-      <w:r>
-        <w:fldChar w:fldCharType="begin"/>
-      </w:r>
-      <w:r>
-        <w:instrText xml:space="preserve"> SEQ Figura \* ARABIC \s 1 </w:instrText>
-      </w:r>
-      <w:r>
-        <w:fldChar w:fldCharType="separate"/>
-      </w:r>
-      <w:r>
-        <w:rPr>
-          <w:noProof/>
-        </w:rPr>
-        <w:t>5</w:t>
-      </w:r>
-      <w:r>
-        <w:fldChar w:fldCharType="end"/>
-      </w:r>
-      <w:r>
-        <w:t xml:space="preserve"> - PIB </w:t>
-      </w:r>
-      <w:proofErr w:type="spellStart"/>
-      <w:r>
-        <w:t>vs</w:t>
-      </w:r>
-      <w:proofErr w:type="spellEnd"/>
-      <w:r>
-        <w:t xml:space="preserve"> consumo de bebidas alcoólicas</w:t>
+      <w:fldSimple w:instr=" SEQ Figura \* ARABIC \s 1 ">
+        <w:r>
+          <w:rPr>
+            <w:noProof/>
+          </w:rPr>
+          <w:t>5</w:t>
+        </w:r>
+      </w:fldSimple>
+      <w:r>
+        <w:t xml:space="preserve"> - PIB vs consumo de bebidas alcoólicas</w:t>
       </w:r>
       <w:bookmarkEnd w:id="18"/>
       <w:bookmarkEnd w:id="19"/>
@@ -7364,63 +6313,27 @@
       <w:r>
         <w:t xml:space="preserve">Figura </w:t>
       </w:r>
-      <w:r>
-        <w:fldChar w:fldCharType="begin"/>
-      </w:r>
-      <w:r>
-        <w:instrText xml:space="preserve"> STYLEREF 1 \s </w:instrText>
-      </w:r>
-      <w:r>
-        <w:fldChar w:fldCharType="separate"/>
-      </w:r>
-      <w:r>
-        <w:rPr>
-          <w:noProof/>
-        </w:rPr>
-        <w:t>4</w:t>
-      </w:r>
-      <w:r>
-        <w:fldChar w:fldCharType="end"/>
-      </w:r>
+      <w:fldSimple w:instr=" STYLEREF 1 \s ">
+        <w:r>
+          <w:rPr>
+            <w:noProof/>
+          </w:rPr>
+          <w:t>4</w:t>
+        </w:r>
+      </w:fldSimple>
       <w:r>
         <w:noBreakHyphen/>
       </w:r>
-      <w:r>
-        <w:fldChar w:fldCharType="begin"/>
-      </w:r>
-      <w:r>
-        <w:instrText xml:space="preserve"> SEQ Figura \* ARABIC \s 1 </w:instrText>
-      </w:r>
-      <w:r>
-        <w:fldChar w:fldCharType="separate"/>
-      </w:r>
-      <w:r>
-        <w:rPr>
-          <w:noProof/>
-        </w:rPr>
-        <w:t>6</w:t>
-      </w:r>
-      <w:r>
-        <w:fldChar w:fldCharType="end"/>
-      </w:r>
-      <w:r>
-        <w:t xml:space="preserve"> - Atividade </w:t>
-      </w:r>
-      <w:proofErr w:type="spellStart"/>
-      <w:r>
-        <w:t>fisica</w:t>
-      </w:r>
-      <w:proofErr w:type="spellEnd"/>
-      <w:r>
-        <w:t xml:space="preserve"> </w:t>
-      </w:r>
-      <w:proofErr w:type="spellStart"/>
-      <w:r>
-        <w:t>vs</w:t>
-      </w:r>
-      <w:proofErr w:type="spellEnd"/>
-      <w:r>
-        <w:t xml:space="preserve"> tipo de dietas</w:t>
+      <w:fldSimple w:instr=" SEQ Figura \* ARABIC \s 1 ">
+        <w:r>
+          <w:rPr>
+            <w:noProof/>
+          </w:rPr>
+          <w:t>6</w:t>
+        </w:r>
+      </w:fldSimple>
+      <w:r>
+        <w:t xml:space="preserve"> - Atividade fisica vs tipo de dietas</w:t>
       </w:r>
       <w:bookmarkEnd w:id="20"/>
       <w:bookmarkEnd w:id="21"/>
@@ -7490,55 +6403,27 @@
       <w:r>
         <w:t xml:space="preserve">Figura </w:t>
       </w:r>
-      <w:r>
-        <w:fldChar w:fldCharType="begin"/>
-      </w:r>
-      <w:r>
-        <w:instrText xml:space="preserve"> STYLEREF 1 \s </w:instrText>
-      </w:r>
-      <w:r>
-        <w:fldChar w:fldCharType="separate"/>
-      </w:r>
-      <w:r>
-        <w:rPr>
-          <w:noProof/>
-        </w:rPr>
-        <w:t>4</w:t>
-      </w:r>
-      <w:r>
-        <w:fldChar w:fldCharType="end"/>
-      </w:r>
+      <w:fldSimple w:instr=" STYLEREF 1 \s ">
+        <w:r>
+          <w:rPr>
+            <w:noProof/>
+          </w:rPr>
+          <w:t>4</w:t>
+        </w:r>
+      </w:fldSimple>
       <w:r>
         <w:noBreakHyphen/>
       </w:r>
-      <w:r>
-        <w:fldChar w:fldCharType="begin"/>
-      </w:r>
-      <w:r>
-        <w:instrText xml:space="preserve"> SEQ Figura \* ARABIC \s 1 </w:instrText>
-      </w:r>
-      <w:r>
-        <w:fldChar w:fldCharType="separate"/>
-      </w:r>
-      <w:r>
-        <w:rPr>
-          <w:noProof/>
-        </w:rPr>
-        <w:t>7</w:t>
-      </w:r>
-      <w:r>
-        <w:fldChar w:fldCharType="end"/>
-      </w:r>
-      <w:r>
-        <w:t xml:space="preserve"> - Densidade populacional </w:t>
-      </w:r>
-      <w:proofErr w:type="spellStart"/>
-      <w:r>
-        <w:t>vs</w:t>
-      </w:r>
-      <w:proofErr w:type="spellEnd"/>
-      <w:r>
-        <w:t xml:space="preserve"> densidade de restaurantes Fast Food</w:t>
+      <w:fldSimple w:instr=" SEQ Figura \* ARABIC \s 1 ">
+        <w:r>
+          <w:rPr>
+            <w:noProof/>
+          </w:rPr>
+          <w:t>7</w:t>
+        </w:r>
+      </w:fldSimple>
+      <w:r>
+        <w:t xml:space="preserve"> - Densidade populacional vs densidade de restaurantes Fast Food</w:t>
       </w:r>
       <w:bookmarkEnd w:id="22"/>
       <w:bookmarkEnd w:id="23"/>
@@ -7548,20 +6433,10 @@
         <w:pStyle w:val="Ttulo2"/>
       </w:pPr>
       <w:bookmarkStart w:id="24" w:name="_Toc200116651"/>
-      <w:proofErr w:type="spellStart"/>
-      <w:r>
-        <w:t>Modelos</w:t>
-      </w:r>
-      <w:proofErr w:type="spellEnd"/>
-      <w:r>
-        <w:t xml:space="preserve"> </w:t>
-      </w:r>
-      <w:proofErr w:type="spellStart"/>
-      <w:r>
-        <w:t>preditivos</w:t>
+      <w:r>
+        <w:t>Modelos preditivos</w:t>
       </w:r>
       <w:bookmarkEnd w:id="24"/>
-      <w:proofErr w:type="spellEnd"/>
     </w:p>
     <w:p>
       <w:pPr>
@@ -7592,45 +6467,25 @@
       <w:r>
         <w:t xml:space="preserve">Tabela </w:t>
       </w:r>
-      <w:r>
-        <w:fldChar w:fldCharType="begin"/>
-      </w:r>
-      <w:r>
-        <w:instrText xml:space="preserve"> STYLEREF 1 \s </w:instrText>
-      </w:r>
-      <w:r>
-        <w:fldChar w:fldCharType="separate"/>
-      </w:r>
-      <w:r>
-        <w:rPr>
-          <w:noProof/>
-        </w:rPr>
-        <w:t>4</w:t>
-      </w:r>
-      <w:r>
-        <w:fldChar w:fldCharType="end"/>
-      </w:r>
+      <w:fldSimple w:instr=" STYLEREF 1 \s ">
+        <w:r>
+          <w:rPr>
+            <w:noProof/>
+          </w:rPr>
+          <w:t>4</w:t>
+        </w:r>
+      </w:fldSimple>
       <w:r>
         <w:noBreakHyphen/>
       </w:r>
-      <w:r>
-        <w:fldChar w:fldCharType="begin"/>
-      </w:r>
-      <w:r>
-        <w:instrText xml:space="preserve"> SEQ Tabela \* ARABIC \s 1 </w:instrText>
-      </w:r>
-      <w:r>
-        <w:fldChar w:fldCharType="separate"/>
-      </w:r>
-      <w:r>
-        <w:rPr>
-          <w:noProof/>
-        </w:rPr>
-        <w:t>1</w:t>
-      </w:r>
-      <w:r>
-        <w:fldChar w:fldCharType="end"/>
-      </w:r>
+      <w:fldSimple w:instr=" SEQ Tabela \* ARABIC \s 1 ">
+        <w:r>
+          <w:rPr>
+            <w:noProof/>
+          </w:rPr>
+          <w:t>1</w:t>
+        </w:r>
+      </w:fldSimple>
       <w:r>
         <w:t xml:space="preserve"> - Comparação de modelos preditivos</w:t>
       </w:r>
@@ -7688,13 +6543,8 @@
               <w:jc w:val="both"/>
             </w:pPr>
             <w:r>
-              <w:t xml:space="preserve">Regressão </w:t>
-            </w:r>
-            <w:proofErr w:type="spellStart"/>
-            <w:r>
-              <w:t>ridge</w:t>
-            </w:r>
-            <w:proofErr w:type="spellEnd"/>
+              <w:t>Regressão ridge</w:t>
+            </w:r>
           </w:p>
         </w:tc>
         <w:tc>
@@ -7705,27 +6555,9 @@
             <w:pPr>
               <w:jc w:val="both"/>
             </w:pPr>
-            <w:proofErr w:type="spellStart"/>
-            <w:r>
-              <w:t>Regressor</w:t>
-            </w:r>
-            <w:proofErr w:type="spellEnd"/>
-            <w:r>
-              <w:t xml:space="preserve"> </w:t>
-            </w:r>
-            <w:proofErr w:type="spellStart"/>
-            <w:r>
-              <w:t>Random</w:t>
-            </w:r>
-            <w:proofErr w:type="spellEnd"/>
-            <w:r>
-              <w:t xml:space="preserve"> </w:t>
-            </w:r>
-            <w:proofErr w:type="spellStart"/>
-            <w:r>
-              <w:t>Forests</w:t>
-            </w:r>
-            <w:proofErr w:type="spellEnd"/>
+            <w:r>
+              <w:t>Regressor Random Forests</w:t>
+            </w:r>
           </w:p>
         </w:tc>
       </w:tr>
@@ -7930,31 +6762,7 @@
         <w:jc w:val="both"/>
       </w:pPr>
       <w:r>
-        <w:t xml:space="preserve">Como é possível verificar o modelo que melhor se saí por uma margem significativa é o modelo </w:t>
-      </w:r>
-      <w:proofErr w:type="spellStart"/>
-      <w:r>
-        <w:t>Random</w:t>
-      </w:r>
-      <w:proofErr w:type="spellEnd"/>
-      <w:r>
-        <w:t xml:space="preserve"> </w:t>
-      </w:r>
-      <w:proofErr w:type="spellStart"/>
-      <w:r>
-        <w:t>Forests</w:t>
-      </w:r>
-      <w:proofErr w:type="spellEnd"/>
-      <w:r>
-        <w:t xml:space="preserve"> </w:t>
-      </w:r>
-      <w:proofErr w:type="spellStart"/>
-      <w:r>
-        <w:t>Regressor</w:t>
-      </w:r>
-      <w:proofErr w:type="spellEnd"/>
-      <w:r>
-        <w:t>. Obtendo em todas as métricas utilizadas valores superiores. Para uma melhor visualização do quanto este modelo erra</w:t>
+        <w:t>Como é possível verificar o modelo que melhor se saí por uma margem significativa é o modelo Random Forests Regressor. Obtendo em todas as métricas utilizadas valores superiores. Para uma melhor visualização do quanto este modelo erra</w:t>
       </w:r>
       <w:r>
         <w:t xml:space="preserve"> </w:t>
@@ -7978,13 +6786,13 @@
           <w:i/>
           <w:iCs/>
         </w:rPr>
+        <w:instrText xml:space="preserve"> \* MERGEFORMAT </w:instrText>
       </w:r>
       <w:r>
         <w:rPr>
           <w:i/>
           <w:iCs/>
         </w:rPr>
-        <w:instrText xml:space="preserve"> \* MERGEFORMAT </w:instrText>
       </w:r>
       <w:r>
         <w:rPr>
@@ -8025,15 +6833,7 @@
         <w:fldChar w:fldCharType="end"/>
       </w:r>
       <w:r>
-        <w:t xml:space="preserve">. Como é possível verificar existe ainda um grande erro em alguns casos, no entanto noutros houve um erro mínimo ou pequeno, oque significa que o modelo foi sim capaz de aprender alguns padrões nos dados. O facto de o modelo não ter uma performance boa como pode ser visto nas métricas utilizadas, pode dever-se ao facto de o </w:t>
-      </w:r>
-      <w:proofErr w:type="spellStart"/>
-      <w:r>
-        <w:t>dataset</w:t>
-      </w:r>
-      <w:proofErr w:type="spellEnd"/>
-      <w:r>
-        <w:t xml:space="preserve"> ter poucos dados, não sendo os suficientes para aprender melhor estes padrões presentes neles.</w:t>
+        <w:t>. Como é possível verificar existe ainda um grande erro em alguns casos, no entanto noutros houve um erro mínimo ou pequeno, oque significa que o modelo foi sim capaz de aprender alguns padrões nos dados. O facto de o modelo não ter uma performance boa como pode ser visto nas métricas utilizadas, pode dever-se ao facto de o dataset ter poucos dados, não sendo os suficientes para aprender melhor estes padrões presentes neles.</w:t>
       </w:r>
     </w:p>
     <w:p>
@@ -8042,6 +6842,9 @@
         <w:jc w:val="center"/>
       </w:pPr>
       <w:r>
+        <w:rPr>
+          <w:noProof/>
+        </w:rPr>
         <w:drawing>
           <wp:inline distT="0" distB="0" distL="0" distR="0" wp14:anchorId="0BBA8971" wp14:editId="3186D193">
             <wp:extent cx="5400040" cy="1789430"/>
@@ -8089,110 +6892,37 @@
       <w:r>
         <w:t xml:space="preserve">Figura </w:t>
       </w:r>
-      <w:r>
-        <w:fldChar w:fldCharType="begin"/>
-      </w:r>
-      <w:r>
-        <w:instrText xml:space="preserve"> STYLEREF 1 \s </w:instrText>
-      </w:r>
-      <w:r>
-        <w:fldChar w:fldCharType="separate"/>
-      </w:r>
-      <w:r>
-        <w:rPr>
-          <w:noProof/>
-        </w:rPr>
-        <w:t>4</w:t>
-      </w:r>
-      <w:r>
-        <w:fldChar w:fldCharType="end"/>
-      </w:r>
+      <w:fldSimple w:instr=" STYLEREF 1 \s ">
+        <w:r>
+          <w:rPr>
+            <w:noProof/>
+          </w:rPr>
+          <w:t>4</w:t>
+        </w:r>
+      </w:fldSimple>
       <w:r>
         <w:noBreakHyphen/>
       </w:r>
-      <w:r>
-        <w:fldChar w:fldCharType="begin"/>
-      </w:r>
-      <w:r>
-        <w:instrText xml:space="preserve"> SEQ Figura \* ARABIC \s 1 </w:instrText>
-      </w:r>
-      <w:r>
-        <w:fldChar w:fldCharType="separate"/>
-      </w:r>
-      <w:r>
-        <w:rPr>
-          <w:noProof/>
-        </w:rPr>
-        <w:t>8</w:t>
-      </w:r>
-      <w:r>
-        <w:fldChar w:fldCharType="end"/>
-      </w:r>
+      <w:fldSimple w:instr=" SEQ Figura \* ARABIC \s 1 ">
+        <w:r>
+          <w:rPr>
+            <w:noProof/>
+          </w:rPr>
+          <w:t>8</w:t>
+        </w:r>
+      </w:fldSimple>
       <w:bookmarkEnd w:id="26"/>
       <w:r>
-        <w:t xml:space="preserve"> - Comparação de dados previstos </w:t>
-      </w:r>
-      <w:proofErr w:type="spellStart"/>
-      <w:r>
-        <w:t>vs</w:t>
-      </w:r>
-      <w:proofErr w:type="spellEnd"/>
-      <w:r>
-        <w:t xml:space="preserve"> reais, </w:t>
-      </w:r>
-      <w:proofErr w:type="spellStart"/>
-      <w:r>
-        <w:t>Random</w:t>
-      </w:r>
-      <w:proofErr w:type="spellEnd"/>
-      <w:r>
-        <w:t xml:space="preserve"> </w:t>
-      </w:r>
-      <w:proofErr w:type="spellStart"/>
-      <w:r>
-        <w:t>Forests</w:t>
-      </w:r>
-      <w:proofErr w:type="spellEnd"/>
-      <w:r>
-        <w:t xml:space="preserve"> </w:t>
-      </w:r>
-      <w:proofErr w:type="spellStart"/>
-      <w:r>
-        <w:t>Regressor</w:t>
+        <w:t xml:space="preserve"> - Comparação de dados previstos vs reais, Random Forests Regressor</w:t>
       </w:r>
       <w:bookmarkEnd w:id="27"/>
-      <w:proofErr w:type="spellEnd"/>
     </w:p>
     <w:p>
       <w:pPr>
         <w:jc w:val="both"/>
       </w:pPr>
       <w:r>
-        <w:t xml:space="preserve">Para fins de comparação em baixo podem se encontrar as mesmas tabelas, mas para os outros dois modelos utilizados, Linear </w:t>
-      </w:r>
-      <w:proofErr w:type="spellStart"/>
-      <w:r>
-        <w:t>Regression</w:t>
-      </w:r>
-      <w:proofErr w:type="spellEnd"/>
-      <w:r>
-        <w:t xml:space="preserve"> e </w:t>
-      </w:r>
-      <w:proofErr w:type="spellStart"/>
-      <w:r>
-        <w:t>Ridge</w:t>
-      </w:r>
-      <w:proofErr w:type="spellEnd"/>
-      <w:r>
-        <w:t xml:space="preserve"> </w:t>
-      </w:r>
-      <w:proofErr w:type="spellStart"/>
-      <w:r>
-        <w:t>Regression</w:t>
-      </w:r>
-      <w:proofErr w:type="spellEnd"/>
-      <w:r>
-        <w:t xml:space="preserve"> respetivamente, </w:t>
+        <w:t xml:space="preserve">Para fins de comparação em baixo podem se encontrar as mesmas tabelas, mas para os outros dois modelos utilizados, Linear Regression e Ridge Regression respetivamente, </w:t>
       </w:r>
       <w:r>
         <w:rPr>
@@ -8213,13 +6943,13 @@
           <w:i/>
           <w:iCs/>
         </w:rPr>
+        <w:instrText xml:space="preserve"> \* MERGEFORMAT </w:instrText>
       </w:r>
       <w:r>
         <w:rPr>
           <w:i/>
           <w:iCs/>
         </w:rPr>
-        <w:instrText xml:space="preserve"> \* MERGEFORMAT </w:instrText>
       </w:r>
       <w:r>
         <w:rPr>
@@ -8281,13 +7011,13 @@
           <w:i/>
           <w:iCs/>
         </w:rPr>
+        <w:instrText xml:space="preserve"> \* MERGEFORMAT </w:instrText>
       </w:r>
       <w:r>
         <w:rPr>
           <w:i/>
           <w:iCs/>
         </w:rPr>
-        <w:instrText xml:space="preserve"> \* MERGEFORMAT </w:instrText>
       </w:r>
       <w:r>
         <w:rPr>
@@ -8337,6 +7067,9 @@
         <w:jc w:val="center"/>
       </w:pPr>
       <w:r>
+        <w:rPr>
+          <w:noProof/>
+        </w:rPr>
         <w:drawing>
           <wp:inline distT="0" distB="0" distL="0" distR="0" wp14:anchorId="7A2C5EF6" wp14:editId="29F1D2B2">
             <wp:extent cx="5400040" cy="1760855"/>
@@ -8384,66 +7117,33 @@
       <w:r>
         <w:t xml:space="preserve">Figura </w:t>
       </w:r>
-      <w:r>
-        <w:fldChar w:fldCharType="begin"/>
-      </w:r>
-      <w:r>
-        <w:instrText xml:space="preserve"> STYLEREF 1 \s </w:instrText>
-      </w:r>
-      <w:r>
-        <w:fldChar w:fldCharType="separate"/>
-      </w:r>
-      <w:r>
-        <w:rPr>
-          <w:noProof/>
-        </w:rPr>
-        <w:t>4</w:t>
-      </w:r>
-      <w:r>
-        <w:fldChar w:fldCharType="end"/>
-      </w:r>
+      <w:fldSimple w:instr=" STYLEREF 1 \s ">
+        <w:r>
+          <w:rPr>
+            <w:noProof/>
+          </w:rPr>
+          <w:t>4</w:t>
+        </w:r>
+      </w:fldSimple>
       <w:r>
         <w:noBreakHyphen/>
       </w:r>
-      <w:r>
-        <w:fldChar w:fldCharType="begin"/>
-      </w:r>
-      <w:r>
-        <w:instrText xml:space="preserve"> SEQ Figura \* ARABIC \s 1 </w:instrText>
-      </w:r>
-      <w:r>
-        <w:fldChar w:fldCharType="separate"/>
-      </w:r>
-      <w:r>
-        <w:rPr>
-          <w:noProof/>
-        </w:rPr>
-        <w:t>9</w:t>
-      </w:r>
-      <w:r>
-        <w:fldChar w:fldCharType="end"/>
-      </w:r>
+      <w:fldSimple w:instr=" SEQ Figura \* ARABIC \s 1 ">
+        <w:r>
+          <w:rPr>
+            <w:noProof/>
+          </w:rPr>
+          <w:t>9</w:t>
+        </w:r>
+      </w:fldSimple>
       <w:bookmarkEnd w:id="28"/>
       <w:r>
-        <w:t xml:space="preserve"> - Comparação de dados previstos </w:t>
-      </w:r>
-      <w:proofErr w:type="spellStart"/>
-      <w:r>
-        <w:t>vs</w:t>
-      </w:r>
-      <w:proofErr w:type="spellEnd"/>
-      <w:r>
-        <w:t xml:space="preserve"> reais, </w:t>
-      </w:r>
-      <w:r>
-        <w:t xml:space="preserve">Linear </w:t>
-      </w:r>
-      <w:proofErr w:type="spellStart"/>
-      <w:r>
-        <w:t>Regression</w:t>
+        <w:t xml:space="preserve"> - Comparação de dados previstos vs reais, </w:t>
+      </w:r>
+      <w:r>
+        <w:t>Linear Regression</w:t>
       </w:r>
       <w:bookmarkEnd w:id="29"/>
-      <w:proofErr w:type="spellEnd"/>
     </w:p>
     <w:p>
       <w:pPr>
@@ -8451,6 +7151,9 @@
         <w:jc w:val="center"/>
       </w:pPr>
       <w:r>
+        <w:rPr>
+          <w:noProof/>
+        </w:rPr>
         <w:lastRenderedPageBreak/>
         <w:drawing>
           <wp:inline distT="0" distB="0" distL="0" distR="0" wp14:anchorId="53143AFB" wp14:editId="7178204E">
@@ -8499,71 +7202,33 @@
       <w:r>
         <w:t xml:space="preserve">Figura </w:t>
       </w:r>
-      <w:r>
-        <w:fldChar w:fldCharType="begin"/>
-      </w:r>
-      <w:r>
-        <w:instrText xml:space="preserve"> STYLEREF 1 \s </w:instrText>
-      </w:r>
-      <w:r>
-        <w:fldChar w:fldCharType="separate"/>
-      </w:r>
-      <w:r>
-        <w:rPr>
-          <w:noProof/>
-        </w:rPr>
-        <w:t>4</w:t>
-      </w:r>
-      <w:r>
-        <w:fldChar w:fldCharType="end"/>
-      </w:r>
+      <w:fldSimple w:instr=" STYLEREF 1 \s ">
+        <w:r>
+          <w:rPr>
+            <w:noProof/>
+          </w:rPr>
+          <w:t>4</w:t>
+        </w:r>
+      </w:fldSimple>
       <w:r>
         <w:noBreakHyphen/>
       </w:r>
-      <w:r>
-        <w:fldChar w:fldCharType="begin"/>
-      </w:r>
-      <w:r>
-        <w:instrText xml:space="preserve"> SEQ Figura \* ARABIC \s 1 </w:instrText>
-      </w:r>
-      <w:r>
-        <w:fldChar w:fldCharType="separate"/>
-      </w:r>
-      <w:r>
-        <w:rPr>
-          <w:noProof/>
-        </w:rPr>
-        <w:t>10</w:t>
-      </w:r>
-      <w:r>
-        <w:fldChar w:fldCharType="end"/>
-      </w:r>
+      <w:fldSimple w:instr=" SEQ Figura \* ARABIC \s 1 ">
+        <w:r>
+          <w:rPr>
+            <w:noProof/>
+          </w:rPr>
+          <w:t>10</w:t>
+        </w:r>
+      </w:fldSimple>
       <w:bookmarkEnd w:id="30"/>
       <w:r>
-        <w:t xml:space="preserve"> - Comparação de dados previstos </w:t>
-      </w:r>
-      <w:proofErr w:type="spellStart"/>
-      <w:r>
-        <w:t>vs</w:t>
-      </w:r>
-      <w:proofErr w:type="spellEnd"/>
-      <w:r>
-        <w:t xml:space="preserve"> reais, </w:t>
-      </w:r>
-      <w:proofErr w:type="spellStart"/>
-      <w:r>
-        <w:t>Ridge</w:t>
-      </w:r>
-      <w:proofErr w:type="spellEnd"/>
-      <w:r>
-        <w:t xml:space="preserve"> </w:t>
-      </w:r>
-      <w:proofErr w:type="spellStart"/>
-      <w:r>
-        <w:t>Regression</w:t>
+        <w:t xml:space="preserve"> - Comparação de dados previstos vs reais, </w:t>
+      </w:r>
+      <w:r>
+        <w:t>Ridge Regression</w:t>
       </w:r>
       <w:bookmarkEnd w:id="31"/>
-      <w:proofErr w:type="spellEnd"/>
     </w:p>
     <w:p>
       <w:pPr>
@@ -8583,13 +7248,11 @@
         <w:pStyle w:val="Ttulo1"/>
       </w:pPr>
       <w:bookmarkStart w:id="32" w:name="_Toc200116652"/>
-      <w:proofErr w:type="spellStart"/>
       <w:r>
         <w:lastRenderedPageBreak/>
         <w:t>Discussão</w:t>
       </w:r>
       <w:bookmarkEnd w:id="32"/>
-      <w:proofErr w:type="spellEnd"/>
     </w:p>
     <w:p>
       <w:pPr>
@@ -8678,15 +7341,7 @@
         <w:jc w:val="both"/>
       </w:pPr>
       <w:r>
-        <w:t xml:space="preserve">O consumo de alimentos </w:t>
-      </w:r>
-      <w:proofErr w:type="spellStart"/>
-      <w:r>
-        <w:t>ultraprocessados</w:t>
-      </w:r>
-      <w:proofErr w:type="spellEnd"/>
-      <w:r>
-        <w:t>, como snacks e sobremesas, está positivamente correlacionado com a obesidade?</w:t>
+        <w:t>O consumo de alimentos ultraprocessados, como snacks e sobremesas, está positivamente correlacionado com a obesidade?</w:t>
       </w:r>
     </w:p>
     <w:p>
@@ -8700,15 +7355,7 @@
         <w:t>ou seja,</w:t>
       </w:r>
       <w:r>
-        <w:t xml:space="preserve"> tendo em contas os dados extraídos dos diferentes </w:t>
-      </w:r>
-      <w:proofErr w:type="spellStart"/>
-      <w:r>
-        <w:t>datasets</w:t>
-      </w:r>
-      <w:proofErr w:type="spellEnd"/>
-      <w:r>
-        <w:t xml:space="preserve"> europeus a maior ingestão deste tipo de dieta não está diretamente relacionado com os índices de obesidade.</w:t>
+        <w:t xml:space="preserve"> tendo em contas os dados extraídos dos diferentes datasets europeus a maior ingestão deste tipo de dieta não está diretamente relacionado com os índices de obesidade.</w:t>
       </w:r>
     </w:p>
     <w:p>
@@ -8797,55 +7444,27 @@
         <w:lastRenderedPageBreak/>
         <w:t xml:space="preserve">Tabela </w:t>
       </w:r>
-      <w:r>
-        <w:fldChar w:fldCharType="begin"/>
-      </w:r>
-      <w:r>
-        <w:instrText xml:space="preserve"> STYLEREF 1 \s </w:instrText>
-      </w:r>
-      <w:r>
-        <w:fldChar w:fldCharType="separate"/>
-      </w:r>
-      <w:r>
-        <w:rPr>
-          <w:noProof/>
-        </w:rPr>
-        <w:t>5</w:t>
-      </w:r>
-      <w:r>
-        <w:fldChar w:fldCharType="end"/>
-      </w:r>
+      <w:fldSimple w:instr=" STYLEREF 1 \s ">
+        <w:r>
+          <w:rPr>
+            <w:noProof/>
+          </w:rPr>
+          <w:t>5</w:t>
+        </w:r>
+      </w:fldSimple>
       <w:r>
         <w:noBreakHyphen/>
       </w:r>
-      <w:r>
-        <w:fldChar w:fldCharType="begin"/>
-      </w:r>
-      <w:r>
-        <w:instrText xml:space="preserve"> SEQ Tabela \* ARABIC \s 1 </w:instrText>
-      </w:r>
-      <w:r>
-        <w:fldChar w:fldCharType="separate"/>
-      </w:r>
-      <w:r>
-        <w:rPr>
-          <w:noProof/>
-        </w:rPr>
-        <w:t>1</w:t>
-      </w:r>
-      <w:r>
-        <w:fldChar w:fldCharType="end"/>
-      </w:r>
-      <w:r>
-        <w:t xml:space="preserve"> - Comparação Romania </w:t>
-      </w:r>
-      <w:proofErr w:type="spellStart"/>
-      <w:r>
-        <w:t>vs</w:t>
-      </w:r>
-      <w:proofErr w:type="spellEnd"/>
-      <w:r>
-        <w:t xml:space="preserve"> Itália</w:t>
+      <w:fldSimple w:instr=" SEQ Tabela \* ARABIC \s 1 ">
+        <w:r>
+          <w:rPr>
+            <w:noProof/>
+          </w:rPr>
+          <w:t>1</w:t>
+        </w:r>
+      </w:fldSimple>
+      <w:r>
+        <w:t xml:space="preserve"> - Comparação Romania vs Itália</w:t>
       </w:r>
       <w:bookmarkEnd w:id="33"/>
     </w:p>
@@ -8930,13 +7549,8 @@
               <w:spacing w:after="160" w:line="259" w:lineRule="auto"/>
               <w:jc w:val="both"/>
             </w:pPr>
-            <w:proofErr w:type="spellStart"/>
-            <w:r>
-              <w:t>Alc</w:t>
-            </w:r>
-            <w:proofErr w:type="spellEnd"/>
-            <w:r>
-              <w:t>. Cons.</w:t>
+            <w:r>
+              <w:t>Alc. Cons.</w:t>
             </w:r>
           </w:p>
         </w:tc>
@@ -8988,27 +7602,9 @@
               <w:spacing w:after="160" w:line="259" w:lineRule="auto"/>
               <w:jc w:val="both"/>
             </w:pPr>
-            <w:proofErr w:type="spellStart"/>
-            <w:r>
-              <w:t>Anim</w:t>
-            </w:r>
-            <w:proofErr w:type="spellEnd"/>
-            <w:r>
-              <w:t>/</w:t>
-            </w:r>
-            <w:proofErr w:type="spellStart"/>
-            <w:r>
-              <w:t>Veg</w:t>
-            </w:r>
-            <w:proofErr w:type="spellEnd"/>
-            <w:r>
-              <w:t xml:space="preserve"> </w:t>
-            </w:r>
-            <w:proofErr w:type="spellStart"/>
-            <w:r>
-              <w:t>Fats</w:t>
-            </w:r>
-            <w:proofErr w:type="spellEnd"/>
+            <w:r>
+              <w:t>Anim/Veg Fats</w:t>
+            </w:r>
           </w:p>
         </w:tc>
         <w:tc>
@@ -9059,13 +7655,8 @@
               <w:spacing w:after="160" w:line="259" w:lineRule="auto"/>
               <w:jc w:val="both"/>
             </w:pPr>
-            <w:proofErr w:type="spellStart"/>
-            <w:r>
-              <w:t>Comp</w:t>
-            </w:r>
-            <w:proofErr w:type="spellEnd"/>
-            <w:r>
-              <w:t>. Food</w:t>
+            <w:r>
+              <w:t>Comp. Food</w:t>
             </w:r>
           </w:p>
         </w:tc>
@@ -9117,11 +7708,9 @@
               <w:spacing w:after="160" w:line="259" w:lineRule="auto"/>
               <w:jc w:val="both"/>
             </w:pPr>
-            <w:proofErr w:type="spellStart"/>
             <w:r>
               <w:t>Water</w:t>
             </w:r>
-            <w:proofErr w:type="spellEnd"/>
           </w:p>
         </w:tc>
         <w:tc>
@@ -9172,11 +7761,9 @@
               <w:spacing w:after="160" w:line="259" w:lineRule="auto"/>
               <w:jc w:val="both"/>
             </w:pPr>
-            <w:proofErr w:type="spellStart"/>
             <w:r>
               <w:t>Eggs</w:t>
             </w:r>
-            <w:proofErr w:type="spellEnd"/>
           </w:p>
         </w:tc>
         <w:tc>
@@ -9227,11 +7814,9 @@
               <w:spacing w:after="160" w:line="259" w:lineRule="auto"/>
               <w:jc w:val="both"/>
             </w:pPr>
-            <w:proofErr w:type="spellStart"/>
             <w:r>
               <w:t>Fish</w:t>
             </w:r>
-            <w:proofErr w:type="spellEnd"/>
           </w:p>
         </w:tc>
         <w:tc>
@@ -9282,11 +7867,9 @@
               <w:spacing w:after="160" w:line="259" w:lineRule="auto"/>
               <w:jc w:val="both"/>
             </w:pPr>
-            <w:proofErr w:type="spellStart"/>
             <w:r>
               <w:t>Fruit</w:t>
             </w:r>
-            <w:proofErr w:type="spellEnd"/>
           </w:p>
         </w:tc>
         <w:tc>
@@ -9337,27 +7920,9 @@
               <w:spacing w:after="160" w:line="259" w:lineRule="auto"/>
               <w:jc w:val="both"/>
             </w:pPr>
-            <w:proofErr w:type="spellStart"/>
-            <w:r>
-              <w:t>Fruit</w:t>
-            </w:r>
-            <w:proofErr w:type="spellEnd"/>
-            <w:r>
-              <w:t>/</w:t>
-            </w:r>
-            <w:proofErr w:type="spellStart"/>
-            <w:r>
-              <w:t>Veg</w:t>
-            </w:r>
-            <w:proofErr w:type="spellEnd"/>
-            <w:r>
-              <w:t xml:space="preserve"> </w:t>
-            </w:r>
-            <w:proofErr w:type="spellStart"/>
-            <w:r>
-              <w:t>Juices</w:t>
-            </w:r>
-            <w:proofErr w:type="spellEnd"/>
+            <w:r>
+              <w:t>Fruit/Veg Juices</w:t>
+            </w:r>
           </w:p>
         </w:tc>
         <w:tc>
@@ -9408,11 +7973,9 @@
               <w:spacing w:after="160" w:line="259" w:lineRule="auto"/>
               <w:jc w:val="both"/>
             </w:pPr>
-            <w:proofErr w:type="spellStart"/>
             <w:r>
               <w:t>Grains</w:t>
             </w:r>
-            <w:proofErr w:type="spellEnd"/>
           </w:p>
         </w:tc>
         <w:tc>
@@ -9463,11 +8026,9 @@
               <w:spacing w:after="160" w:line="259" w:lineRule="auto"/>
               <w:jc w:val="both"/>
             </w:pPr>
-            <w:proofErr w:type="spellStart"/>
             <w:r>
               <w:t>Herbs</w:t>
             </w:r>
-            <w:proofErr w:type="spellEnd"/>
           </w:p>
         </w:tc>
         <w:tc>
@@ -9571,11 +8132,9 @@
               <w:spacing w:after="160" w:line="259" w:lineRule="auto"/>
               <w:jc w:val="both"/>
             </w:pPr>
-            <w:proofErr w:type="spellStart"/>
             <w:r>
               <w:t>Meat</w:t>
             </w:r>
-            <w:proofErr w:type="spellEnd"/>
           </w:p>
         </w:tc>
         <w:tc>
@@ -9626,11 +8185,9 @@
               <w:spacing w:after="160" w:line="259" w:lineRule="auto"/>
               <w:jc w:val="both"/>
             </w:pPr>
-            <w:proofErr w:type="spellStart"/>
             <w:r>
               <w:t>Milk</w:t>
             </w:r>
-            <w:proofErr w:type="spellEnd"/>
           </w:p>
         </w:tc>
         <w:tc>
@@ -9682,15 +8239,7 @@
               <w:jc w:val="both"/>
             </w:pPr>
             <w:r>
-              <w:t>Non-</w:t>
-            </w:r>
-            <w:proofErr w:type="spellStart"/>
-            <w:r>
-              <w:t>Alc</w:t>
-            </w:r>
-            <w:proofErr w:type="spellEnd"/>
-            <w:r>
-              <w:t>.</w:t>
+              <w:t>Non-Alc.</w:t>
             </w:r>
           </w:p>
         </w:tc>
@@ -9795,11 +8344,9 @@
               <w:spacing w:after="160" w:line="259" w:lineRule="auto"/>
               <w:jc w:val="both"/>
             </w:pPr>
-            <w:proofErr w:type="spellStart"/>
             <w:r>
               <w:t>Starchy</w:t>
             </w:r>
-            <w:proofErr w:type="spellEnd"/>
           </w:p>
         </w:tc>
         <w:tc>
@@ -9903,11 +8450,9 @@
               <w:spacing w:after="160" w:line="259" w:lineRule="auto"/>
               <w:jc w:val="both"/>
             </w:pPr>
-            <w:proofErr w:type="spellStart"/>
             <w:r>
               <w:t>Veg</w:t>
             </w:r>
-            <w:proofErr w:type="spellEnd"/>
           </w:p>
         </w:tc>
         <w:tc>
@@ -9958,13 +8503,8 @@
               <w:spacing w:after="160" w:line="259" w:lineRule="auto"/>
               <w:jc w:val="both"/>
             </w:pPr>
-            <w:proofErr w:type="spellStart"/>
-            <w:r>
-              <w:t>Obesity</w:t>
-            </w:r>
-            <w:proofErr w:type="spellEnd"/>
-            <w:r>
-              <w:t xml:space="preserve"> Rate (%)</w:t>
+            <w:r>
+              <w:t>Obesity Rate (%)</w:t>
             </w:r>
           </w:p>
         </w:tc>
@@ -10028,15 +8568,7 @@
         <w:jc w:val="both"/>
       </w:pPr>
       <w:r>
-        <w:t xml:space="preserve">Sim na realidade é o fator que mais contribui para os índices de obesidade neste </w:t>
-      </w:r>
-      <w:proofErr w:type="spellStart"/>
-      <w:r>
-        <w:t>dataset</w:t>
-      </w:r>
-      <w:proofErr w:type="spellEnd"/>
-      <w:r>
-        <w:t xml:space="preserve">. Oque demonstra que sim quanto mais rico um país é mais </w:t>
+        <w:t xml:space="preserve">Sim na realidade é o fator que mais contribui para os índices de obesidade neste dataset. Oque demonstra que sim quanto mais rico um país é mais </w:t>
       </w:r>
       <w:r>
         <w:t>obeso</w:t>
@@ -10086,28 +8618,18 @@
         <w:pStyle w:val="Ttulo1"/>
       </w:pPr>
       <w:bookmarkStart w:id="34" w:name="_Toc200116653"/>
-      <w:proofErr w:type="spellStart"/>
       <w:r>
         <w:lastRenderedPageBreak/>
         <w:t>Conclusão</w:t>
       </w:r>
       <w:bookmarkEnd w:id="34"/>
-      <w:proofErr w:type="spellEnd"/>
     </w:p>
     <w:p>
       <w:pPr>
         <w:jc w:val="both"/>
       </w:pPr>
       <w:r>
-        <w:t xml:space="preserve">Após toda a análise dos dados e toda a discussão dos resultados considero que sim existem vários fatores neste </w:t>
-      </w:r>
-      <w:proofErr w:type="spellStart"/>
-      <w:r>
-        <w:t>dataset</w:t>
-      </w:r>
-      <w:proofErr w:type="spellEnd"/>
-      <w:r>
-        <w:t xml:space="preserve">, que foi criado, que estão correlacionados e </w:t>
+        <w:t xml:space="preserve">Após toda a análise dos dados e toda a discussão dos resultados considero que sim existem vários fatores neste dataset, que foi criado, que estão correlacionados e </w:t>
       </w:r>
       <w:r>
         <w:t>influenciam</w:t>
@@ -10162,31 +8684,7 @@
         <w:jc w:val="both"/>
       </w:pPr>
       <w:r>
-        <w:t>Foi verificado que dos modelos comparados aquele que melhor resultado apresenta é o “</w:t>
-      </w:r>
-      <w:proofErr w:type="spellStart"/>
-      <w:r>
-        <w:t>Random</w:t>
-      </w:r>
-      <w:proofErr w:type="spellEnd"/>
-      <w:r>
-        <w:t xml:space="preserve"> </w:t>
-      </w:r>
-      <w:proofErr w:type="spellStart"/>
-      <w:r>
-        <w:t>Forests</w:t>
-      </w:r>
-      <w:proofErr w:type="spellEnd"/>
-      <w:r>
-        <w:t xml:space="preserve"> </w:t>
-      </w:r>
-      <w:proofErr w:type="spellStart"/>
-      <w:r>
-        <w:t>Regressor</w:t>
-      </w:r>
-      <w:proofErr w:type="spellEnd"/>
-      <w:r>
-        <w:t>”, no entanto dado a pequena dimensão dos dados ele não conseguiu aprender suficientemente rápido os padrões presentes nos dados. Pois como foi visto anteriormente houve instâncias que este modelo classificou bastante bem, mas outras que obteve um erro bastante grande.</w:t>
+        <w:t>Foi verificado que dos modelos comparados aquele que melhor resultado apresenta é o “Random Forests Regressor”, no entanto dado a pequena dimensão dos dados ele não conseguiu aprender suficientemente rápido os padrões presentes nos dados. Pois como foi visto anteriormente houve instâncias que este modelo classificou bastante bem, mas outras que obteve um erro bastante grande.</w:t>
       </w:r>
     </w:p>
     <w:p>
@@ -10202,15 +8700,7 @@
         <w:jc w:val="both"/>
       </w:pPr>
       <w:r>
-        <w:t xml:space="preserve">Fui obrigado a redefinir objetivos e </w:t>
-      </w:r>
-      <w:proofErr w:type="spellStart"/>
-      <w:r>
-        <w:t>datasets</w:t>
-      </w:r>
-      <w:proofErr w:type="spellEnd"/>
-      <w:r>
-        <w:t xml:space="preserve"> de onde pretendia extrair os dados por haver incompatibilidade entre eles, eu pretendia inicialmente acrescentar os Estados Unidos nesta análise, mas os dados de dieta que estes disponibilizam eram muito diferentes dos europeus que mesmo apesar de todo o esforço feito para converter as classes de alimentação europeias em nutrientes (formato utilizado pelos estados unidos) não foi possível o realizar com sucesso por causa das unidades utilizadas.</w:t>
+        <w:t>Fui obrigado a redefinir objetivos e datasets de onde pretendia extrair os dados por haver incompatibilidade entre eles, eu pretendia inicialmente acrescentar os Estados Unidos nesta análise, mas os dados de dieta que estes disponibilizam eram muito diferentes dos europeus que mesmo apesar de todo o esforço feito para converter as classes de alimentação europeias em nutrientes (formato utilizado pelos estados unidos) não foi possível o realizar com sucesso por causa das unidades utilizadas.</w:t>
       </w:r>
     </w:p>
     <w:p>
@@ -10218,23 +8708,21 @@
         <w:jc w:val="both"/>
       </w:pPr>
       <w:r>
-        <w:t xml:space="preserve">Por fim penso que foram obtidos conhecimentos e dados interessantes e relevantes para a área com este </w:t>
-      </w:r>
-      <w:proofErr w:type="spellStart"/>
-      <w:r>
-        <w:t>dataset</w:t>
-      </w:r>
-      <w:proofErr w:type="spellEnd"/>
-      <w:r>
-        <w:t xml:space="preserve"> e a sua </w:t>
-      </w:r>
-      <w:proofErr w:type="spellStart"/>
-      <w:r>
-        <w:t>ánalise</w:t>
-      </w:r>
-      <w:proofErr w:type="spellEnd"/>
-      <w:r>
-        <w:t>. Considerando então que o trabalho foi um sucesso.</w:t>
+        <w:t>Caso seja necessário verificar os datasets utilizados estes estarão todos no seguinte repositório “</w:t>
+      </w:r>
+      <w:r>
+        <w:t>https://github.com/McDoritos/SGD_Data-Analysis</w:t>
+      </w:r>
+      <w:r>
+        <w:t>”</w:t>
+      </w:r>
+    </w:p>
+    <w:p>
+      <w:pPr>
+        <w:jc w:val="both"/>
+      </w:pPr>
+      <w:r>
+        <w:t>Por fim penso que foram obtidos conhecimentos e dados interessantes e relevantes para a área com este dataset e a sua ánalise. Considerando então que o trabalho foi um sucesso.</w:t>
       </w:r>
     </w:p>
     <w:p>
@@ -10247,13 +8735,11 @@
         <w:pStyle w:val="Ttulo1"/>
       </w:pPr>
       <w:bookmarkStart w:id="35" w:name="_Toc200116654"/>
-      <w:proofErr w:type="spellStart"/>
       <w:r>
         <w:lastRenderedPageBreak/>
         <w:t>Referências</w:t>
       </w:r>
       <w:bookmarkEnd w:id="35"/>
-      <w:proofErr w:type="spellEnd"/>
     </w:p>
     <w:p>
       <w:pPr>
@@ -10263,6 +8749,9 @@
           <w:numId w:val="29"/>
         </w:numPr>
         <w:jc w:val="both"/>
+        <w:rPr>
+          <w:lang w:val="en-GB"/>
+        </w:rPr>
       </w:pPr>
       <w:bookmarkStart w:id="36" w:name="_Ref200065966"/>
       <w:r>
@@ -10275,11 +8764,15 @@
         <w:r>
           <w:rPr>
             <w:rStyle w:val="Hiperligao"/>
+            <w:lang w:val="en-GB"/>
           </w:rPr>
           <w:t>https://worldpopulationreview.com/country-rankings/most-mcdonalds-by-country#sources</w:t>
         </w:r>
       </w:hyperlink>
       <w:r>
+        <w:rPr>
+          <w:lang w:val="en-GB"/>
+        </w:rPr>
         <w:t>.</w:t>
       </w:r>
       <w:bookmarkEnd w:id="36"/>
@@ -10291,6 +8784,9 @@
           <w:ilvl w:val="0"/>
           <w:numId w:val="29"/>
         </w:numPr>
+        <w:rPr>
+          <w:lang w:val="en-GB"/>
+        </w:rPr>
       </w:pPr>
       <w:bookmarkStart w:id="37" w:name="_Ref200065969"/>
       <w:r>
@@ -10317,11 +8813,15 @@
         <w:r>
           <w:rPr>
             <w:rStyle w:val="Hiperligao"/>
+            <w:lang w:val="en-GB"/>
           </w:rPr>
           <w:t>https://en.wikipedia.org/w/index.php?title=List_of_countries_with_Burger_King_franchises&amp;oldid=1293441477</w:t>
         </w:r>
       </w:hyperlink>
       <w:r>
+        <w:rPr>
+          <w:lang w:val="en-GB"/>
+        </w:rPr>
         <w:t>.</w:t>
       </w:r>
       <w:bookmarkEnd w:id="37"/>
@@ -10374,23 +8874,7 @@
         <w:rPr>
           <w:lang w:val="en-GB"/>
         </w:rPr>
-        <w:t>‘</w:t>
-      </w:r>
-      <w:proofErr w:type="spellStart"/>
-      <w:proofErr w:type="gramStart"/>
-      <w:r>
-        <w:rPr>
-          <w:lang w:val="en-GB"/>
-        </w:rPr>
-        <w:t>Data.Europa.Eu</w:t>
-      </w:r>
-      <w:proofErr w:type="spellEnd"/>
-      <w:proofErr w:type="gramEnd"/>
-      <w:r>
-        <w:rPr>
-          <w:lang w:val="en-GB"/>
-        </w:rPr>
-        <w:t xml:space="preserve">’. Accessed 6 June 2025. </w:t>
+        <w:t xml:space="preserve">‘Data.Europa.Eu’. Accessed 6 June 2025. </w:t>
       </w:r>
       <w:hyperlink r:id="rId21" w:history="1">
         <w:r>
@@ -10412,6 +8896,9 @@
           <w:ilvl w:val="0"/>
           <w:numId w:val="29"/>
         </w:numPr>
+        <w:rPr>
+          <w:lang w:val="en-GB"/>
+        </w:rPr>
       </w:pPr>
       <w:bookmarkStart w:id="40" w:name="_Ref200067214"/>
       <w:r>
@@ -10424,11 +8911,15 @@
         <w:r>
           <w:rPr>
             <w:rStyle w:val="Hiperligao"/>
+            <w:lang w:val="en-GB"/>
           </w:rPr>
           <w:t>https://ec.europa.eu/eurostat/databrowser/view/tec00115/default/table?lang=en</w:t>
         </w:r>
       </w:hyperlink>
       <w:r>
+        <w:rPr>
+          <w:lang w:val="en-GB"/>
+        </w:rPr>
         <w:t>.</w:t>
       </w:r>
       <w:bookmarkEnd w:id="40"/>
@@ -10440,6 +8931,9 @@
           <w:ilvl w:val="0"/>
           <w:numId w:val="29"/>
         </w:numPr>
+        <w:rPr>
+          <w:lang w:val="en-GB"/>
+        </w:rPr>
       </w:pPr>
       <w:bookmarkStart w:id="41" w:name="_Ref200067808"/>
       <w:r>
@@ -10452,11 +8946,15 @@
         <w:r>
           <w:rPr>
             <w:rStyle w:val="Hiperligao"/>
+            <w:lang w:val="en-GB"/>
           </w:rPr>
           <w:t>https://ec.europa.eu/eurostat/databrowser/view/ilc_hch10__custom_16964456/default/table?lang=en&amp;page=time:2022</w:t>
         </w:r>
       </w:hyperlink>
       <w:r>
+        <w:rPr>
+          <w:lang w:val="en-GB"/>
+        </w:rPr>
         <w:t>.</w:t>
       </w:r>
       <w:bookmarkEnd w:id="41"/>
@@ -14430,6 +12928,7 @@
   <w:style w:type="character" w:default="1" w:styleId="Tipodeletrapredefinidodopargrafo">
     <w:name w:val="Default Paragraph Font"/>
     <w:uiPriority w:val="1"/>
+    <w:semiHidden/>
     <w:unhideWhenUsed/>
   </w:style>
   <w:style w:type="table" w:default="1" w:styleId="Tabelanormal">

</xml_diff>